<commit_message>
fix bugs in case 01 and 02
</commit_message>
<xml_diff>
--- a/Документация/методика НТ - Фролов С.В..docx
+++ b/Документация/методика НТ - Фролов С.В..docx
@@ -91,7 +91,31 @@
         <w:pStyle w:val="affffd"/>
       </w:pPr>
       <w:r>
-        <w:t>«HP Web Tours»</w:t>
+        <w:t>«</w:t>
+      </w:r>
+      <w:proofErr w:type="spellStart"/>
+      <w:r>
+        <w:t>HP</w:t>
+      </w:r>
+      <w:proofErr w:type="spellEnd"/>
+      <w:r>
+        <w:t xml:space="preserve"> </w:t>
+      </w:r>
+      <w:proofErr w:type="spellStart"/>
+      <w:r>
+        <w:t>Web</w:t>
+      </w:r>
+      <w:proofErr w:type="spellEnd"/>
+      <w:r>
+        <w:t xml:space="preserve"> </w:t>
+      </w:r>
+      <w:proofErr w:type="spellStart"/>
+      <w:r>
+        <w:t>Tours</w:t>
+      </w:r>
+      <w:proofErr w:type="spellEnd"/>
+      <w:r>
+        <w:t>»</w:t>
       </w:r>
     </w:p>
     <w:p>
@@ -123,14 +147,14 @@
       <w:bookmarkEnd w:id="1"/>
     </w:p>
     <w:bookmarkEnd w:id="2" w:displacedByCustomXml="next"/>
-    <w:bookmarkStart w:id="3" w:name="_Toc5471255" w:displacedByCustomXml="next"/>
-    <w:bookmarkStart w:id="4" w:name="_Toc45182546" w:displacedByCustomXml="next"/>
-    <w:bookmarkStart w:id="5" w:name="_Toc57522955" w:displacedByCustomXml="next"/>
-    <w:bookmarkStart w:id="6" w:name="_Toc94509447" w:displacedByCustomXml="next"/>
-    <w:bookmarkStart w:id="7" w:name="_Toc94531691" w:displacedByCustomXml="next"/>
-    <w:bookmarkStart w:id="8" w:name="_Toc94599370" w:displacedByCustomXml="next"/>
-    <w:bookmarkStart w:id="9" w:name="_Ref179797986" w:displacedByCustomXml="next"/>
-    <w:bookmarkStart w:id="10" w:name="_Ref179798076" w:displacedByCustomXml="next"/>
+    <w:bookmarkStart w:id="3" w:name="_Toc45182546" w:displacedByCustomXml="next"/>
+    <w:bookmarkStart w:id="4" w:name="_Toc5471255" w:displacedByCustomXml="next"/>
+    <w:bookmarkStart w:id="5" w:name="_Ref179798076" w:displacedByCustomXml="next"/>
+    <w:bookmarkStart w:id="6" w:name="_Ref179797986" w:displacedByCustomXml="next"/>
+    <w:bookmarkStart w:id="7" w:name="_Toc94599370" w:displacedByCustomXml="next"/>
+    <w:bookmarkStart w:id="8" w:name="_Toc94531691" w:displacedByCustomXml="next"/>
+    <w:bookmarkStart w:id="9" w:name="_Toc94509447" w:displacedByCustomXml="next"/>
+    <w:bookmarkStart w:id="10" w:name="_Toc57522955" w:displacedByCustomXml="next"/>
     <w:sdt>
       <w:sdtPr>
         <w:rPr>
@@ -4660,12 +4684,14 @@
                 <w:color w:val="auto"/>
               </w:rPr>
             </w:pPr>
+            <w:proofErr w:type="spellStart"/>
             <w:r>
               <w:rPr>
                 <w:color w:val="auto"/>
               </w:rPr>
               <w:t>UI</w:t>
             </w:r>
+            <w:proofErr w:type="spellEnd"/>
           </w:p>
         </w:tc>
         <w:tc>
@@ -4683,7 +4709,35 @@
               <w:rPr>
                 <w:color w:val="auto"/>
               </w:rPr>
-              <w:t>Пользовательский интерфейс (user interface)</w:t>
+              <w:t>Пользовательский интерфейс (</w:t>
+            </w:r>
+            <w:proofErr w:type="spellStart"/>
+            <w:r>
+              <w:rPr>
+                <w:color w:val="auto"/>
+              </w:rPr>
+              <w:t>user</w:t>
+            </w:r>
+            <w:proofErr w:type="spellEnd"/>
+            <w:r>
+              <w:rPr>
+                <w:color w:val="auto"/>
+              </w:rPr>
+              <w:t xml:space="preserve"> </w:t>
+            </w:r>
+            <w:proofErr w:type="spellStart"/>
+            <w:r>
+              <w:rPr>
+                <w:color w:val="auto"/>
+              </w:rPr>
+              <w:t>interface</w:t>
+            </w:r>
+            <w:proofErr w:type="spellEnd"/>
+            <w:r>
+              <w:rPr>
+                <w:color w:val="auto"/>
+              </w:rPr>
+              <w:t>)</w:t>
             </w:r>
           </w:p>
         </w:tc>
@@ -4719,12 +4773,14 @@
                 <w:color w:val="auto"/>
               </w:rPr>
             </w:pPr>
+            <w:proofErr w:type="spellStart"/>
             <w:r>
               <w:rPr>
                 <w:color w:val="auto"/>
               </w:rPr>
               <w:t>VU</w:t>
             </w:r>
+            <w:proofErr w:type="spellEnd"/>
           </w:p>
         </w:tc>
         <w:tc>
@@ -4742,7 +4798,35 @@
               <w:rPr>
                 <w:color w:val="auto"/>
               </w:rPr>
-              <w:t>Виртуальный пользователь (virtual user)</w:t>
+              <w:t>Виртуальный пользователь (</w:t>
+            </w:r>
+            <w:proofErr w:type="spellStart"/>
+            <w:r>
+              <w:rPr>
+                <w:color w:val="auto"/>
+              </w:rPr>
+              <w:t>virtual</w:t>
+            </w:r>
+            <w:proofErr w:type="spellEnd"/>
+            <w:r>
+              <w:rPr>
+                <w:color w:val="auto"/>
+              </w:rPr>
+              <w:t xml:space="preserve"> </w:t>
+            </w:r>
+            <w:proofErr w:type="spellStart"/>
+            <w:r>
+              <w:rPr>
+                <w:color w:val="auto"/>
+              </w:rPr>
+              <w:t>user</w:t>
+            </w:r>
+            <w:proofErr w:type="spellEnd"/>
+            <w:r>
+              <w:rPr>
+                <w:color w:val="auto"/>
+              </w:rPr>
+              <w:t>)</w:t>
             </w:r>
           </w:p>
         </w:tc>
@@ -4778,12 +4862,14 @@
                 <w:color w:val="auto"/>
               </w:rPr>
             </w:pPr>
+            <w:proofErr w:type="spellStart"/>
             <w:r>
               <w:rPr>
                 <w:color w:val="auto"/>
               </w:rPr>
               <w:t>ВП</w:t>
             </w:r>
+            <w:proofErr w:type="spellEnd"/>
           </w:p>
         </w:tc>
         <w:tc>
@@ -4801,7 +4887,35 @@
               <w:rPr>
                 <w:color w:val="auto"/>
               </w:rPr>
-              <w:t>Виртуальный пользователь (virtual user)</w:t>
+              <w:t>Виртуальный пользователь (</w:t>
+            </w:r>
+            <w:proofErr w:type="spellStart"/>
+            <w:r>
+              <w:rPr>
+                <w:color w:val="auto"/>
+              </w:rPr>
+              <w:t>virtual</w:t>
+            </w:r>
+            <w:proofErr w:type="spellEnd"/>
+            <w:r>
+              <w:rPr>
+                <w:color w:val="auto"/>
+              </w:rPr>
+              <w:t xml:space="preserve"> </w:t>
+            </w:r>
+            <w:proofErr w:type="spellStart"/>
+            <w:r>
+              <w:rPr>
+                <w:color w:val="auto"/>
+              </w:rPr>
+              <w:t>user</w:t>
+            </w:r>
+            <w:proofErr w:type="spellEnd"/>
+            <w:r>
+              <w:rPr>
+                <w:color w:val="auto"/>
+              </w:rPr>
+              <w:t>)</w:t>
             </w:r>
           </w:p>
         </w:tc>
@@ -4837,12 +4951,14 @@
                 <w:color w:val="auto"/>
               </w:rPr>
             </w:pPr>
+            <w:proofErr w:type="spellStart"/>
             <w:r>
               <w:rPr>
                 <w:color w:val="auto"/>
               </w:rPr>
               <w:t>МНТ</w:t>
             </w:r>
+            <w:proofErr w:type="spellEnd"/>
           </w:p>
         </w:tc>
         <w:tc>
@@ -4896,12 +5012,14 @@
                 <w:color w:val="auto"/>
               </w:rPr>
             </w:pPr>
+            <w:proofErr w:type="spellStart"/>
             <w:r>
               <w:rPr>
                 <w:color w:val="auto"/>
               </w:rPr>
               <w:t>НТ</w:t>
             </w:r>
+            <w:proofErr w:type="spellEnd"/>
           </w:p>
         </w:tc>
         <w:tc>
@@ -5449,93 +5567,169 @@
       <w:r>
         <w:t>«</w:t>
       </w:r>
+      <w:proofErr w:type="spellStart"/>
       <w:r>
         <w:rPr>
           <w:rStyle w:val="Info"/>
           <w:i w:val="0"/>
           <w:color w:val="auto"/>
         </w:rPr>
-        <w:t xml:space="preserve">HP Web </w:t>
-      </w:r>
+        <w:t>HP</w:t>
+      </w:r>
+      <w:proofErr w:type="spellEnd"/>
       <w:r>
         <w:rPr>
           <w:rStyle w:val="Info"/>
           <w:i w:val="0"/>
           <w:color w:val="auto"/>
         </w:rPr>
-        <w:t>Tours»</w:t>
-      </w:r>
-      <w:r>
-        <w:t xml:space="preserve"> необходимо</w:t>
-      </w:r>
-      <w:r>
-        <w:t xml:space="preserve"> проведение нагрузочных испытаний, включающих в себя</w:t>
-      </w:r>
-      <w:r>
-        <w:t>:</w:t>
-      </w:r>
-    </w:p>
-    <w:p>
-      <w:pPr>
-        <w:pStyle w:val="a5"/>
-        <w:ind w:left="1134"/>
-      </w:pPr>
-      <w:r>
-        <w:t>Тест поиска максимальной производительности</w:t>
-      </w:r>
-      <w:r>
-        <w:t>;</w:t>
-      </w:r>
-    </w:p>
-    <w:p>
-      <w:pPr>
-        <w:pStyle w:val="a5"/>
-        <w:ind w:left="1134"/>
-      </w:pPr>
-      <w:r>
-        <w:t>Тест подтверждения максимальной производительности</w:t>
-      </w:r>
-      <w:r>
-        <w:t>;</w:t>
-      </w:r>
-    </w:p>
-    <w:p>
-      <w:pPr>
-        <w:pStyle w:val="a5"/>
-        <w:ind w:left="1134"/>
-      </w:pPr>
-      <w:r>
-        <w:t>Тест надежности</w:t>
-      </w:r>
-      <w:r>
-        <w:t>.</w:t>
-      </w:r>
-    </w:p>
-    <w:p>
-      <w:pPr>
-        <w:pStyle w:val="affffb"/>
-      </w:pPr>
-      <w:r>
-        <w:t xml:space="preserve">В качестве объекта тестирования выступает </w:t>
-      </w:r>
-      <w:r>
-        <w:t>«</w:t>
-      </w:r>
+        <w:t xml:space="preserve"> </w:t>
+      </w:r>
+      <w:proofErr w:type="spellStart"/>
       <w:r>
         <w:rPr>
           <w:rStyle w:val="Info"/>
           <w:i w:val="0"/>
           <w:color w:val="auto"/>
         </w:rPr>
-        <w:t xml:space="preserve">HP Web </w:t>
-      </w:r>
+        <w:t>Web</w:t>
+      </w:r>
+      <w:proofErr w:type="spellEnd"/>
       <w:r>
         <w:rPr>
           <w:rStyle w:val="Info"/>
           <w:i w:val="0"/>
           <w:color w:val="auto"/>
         </w:rPr>
-        <w:t>Tours»</w:t>
+        <w:t xml:space="preserve"> </w:t>
+      </w:r>
+      <w:proofErr w:type="spellStart"/>
+      <w:r>
+        <w:rPr>
+          <w:rStyle w:val="Info"/>
+          <w:i w:val="0"/>
+          <w:color w:val="auto"/>
+        </w:rPr>
+        <w:t>Tours</w:t>
+      </w:r>
+      <w:proofErr w:type="spellEnd"/>
+      <w:r>
+        <w:rPr>
+          <w:rStyle w:val="Info"/>
+          <w:i w:val="0"/>
+          <w:color w:val="auto"/>
+        </w:rPr>
+        <w:t>»</w:t>
+      </w:r>
+      <w:r>
+        <w:t xml:space="preserve"> необходимо</w:t>
+      </w:r>
+      <w:r>
+        <w:t xml:space="preserve"> проведение нагрузочных испытаний, включающих в себя</w:t>
+      </w:r>
+      <w:r>
+        <w:t>:</w:t>
+      </w:r>
+    </w:p>
+    <w:p>
+      <w:pPr>
+        <w:pStyle w:val="a5"/>
+        <w:ind w:left="1134"/>
+      </w:pPr>
+      <w:r>
+        <w:t>Тест поиска максимальной производительности</w:t>
+      </w:r>
+      <w:r>
+        <w:t>;</w:t>
+      </w:r>
+    </w:p>
+    <w:p>
+      <w:pPr>
+        <w:pStyle w:val="a5"/>
+        <w:ind w:left="1134"/>
+      </w:pPr>
+      <w:r>
+        <w:t>Тест подтверждения максимальной производительности</w:t>
+      </w:r>
+      <w:r>
+        <w:t>;</w:t>
+      </w:r>
+    </w:p>
+    <w:p>
+      <w:pPr>
+        <w:pStyle w:val="a5"/>
+        <w:ind w:left="1134"/>
+      </w:pPr>
+      <w:r>
+        <w:t>Тест надежности</w:t>
+      </w:r>
+      <w:r>
+        <w:t>.</w:t>
+      </w:r>
+    </w:p>
+    <w:p>
+      <w:pPr>
+        <w:pStyle w:val="affffb"/>
+      </w:pPr>
+      <w:r>
+        <w:t xml:space="preserve">В качестве объекта тестирования выступает </w:t>
+      </w:r>
+      <w:r>
+        <w:t>«</w:t>
+      </w:r>
+      <w:proofErr w:type="spellStart"/>
+      <w:r>
+        <w:rPr>
+          <w:rStyle w:val="Info"/>
+          <w:i w:val="0"/>
+          <w:color w:val="auto"/>
+        </w:rPr>
+        <w:t>HP</w:t>
+      </w:r>
+      <w:proofErr w:type="spellEnd"/>
+      <w:r>
+        <w:rPr>
+          <w:rStyle w:val="Info"/>
+          <w:i w:val="0"/>
+          <w:color w:val="auto"/>
+        </w:rPr>
+        <w:t xml:space="preserve"> </w:t>
+      </w:r>
+      <w:proofErr w:type="spellStart"/>
+      <w:r>
+        <w:rPr>
+          <w:rStyle w:val="Info"/>
+          <w:i w:val="0"/>
+          <w:color w:val="auto"/>
+        </w:rPr>
+        <w:t>Web</w:t>
+      </w:r>
+      <w:proofErr w:type="spellEnd"/>
+      <w:r>
+        <w:rPr>
+          <w:rStyle w:val="Info"/>
+          <w:i w:val="0"/>
+          <w:color w:val="auto"/>
+        </w:rPr>
+        <w:t xml:space="preserve"> </w:t>
+      </w:r>
+      <w:proofErr w:type="spellStart"/>
+      <w:r>
+        <w:rPr>
+          <w:rStyle w:val="Info"/>
+          <w:i w:val="0"/>
+          <w:color w:val="auto"/>
+        </w:rPr>
+        <w:t>Tours</w:t>
+      </w:r>
+      <w:proofErr w:type="spellEnd"/>
+      <w:r>
+        <w:rPr>
+          <w:rStyle w:val="Info"/>
+          <w:i w:val="0"/>
+          <w:color w:val="auto"/>
+        </w:rPr>
+        <w:t>»</w:t>
       </w:r>
       <w:r>
         <w:t xml:space="preserve"> с</w:t>
@@ -5876,7 +6070,71 @@
                 <w:iCs/>
                 <w:color w:val="auto"/>
               </w:rPr>
-              <w:t>умента Micro Focus Load Runner»</w:t>
+              <w:t xml:space="preserve">умента </w:t>
+            </w:r>
+            <w:proofErr w:type="spellStart"/>
+            <w:r>
+              <w:rPr>
+                <w:iCs/>
+                <w:color w:val="auto"/>
+              </w:rPr>
+              <w:t>Micro</w:t>
+            </w:r>
+            <w:proofErr w:type="spellEnd"/>
+            <w:r>
+              <w:rPr>
+                <w:iCs/>
+                <w:color w:val="auto"/>
+              </w:rPr>
+              <w:t xml:space="preserve"> </w:t>
+            </w:r>
+            <w:proofErr w:type="spellStart"/>
+            <w:r>
+              <w:rPr>
+                <w:iCs/>
+                <w:color w:val="auto"/>
+              </w:rPr>
+              <w:t>Focus</w:t>
+            </w:r>
+            <w:proofErr w:type="spellEnd"/>
+            <w:r>
+              <w:rPr>
+                <w:iCs/>
+                <w:color w:val="auto"/>
+              </w:rPr>
+              <w:t xml:space="preserve"> </w:t>
+            </w:r>
+            <w:proofErr w:type="spellStart"/>
+            <w:r>
+              <w:rPr>
+                <w:iCs/>
+                <w:color w:val="auto"/>
+              </w:rPr>
+              <w:t>Load</w:t>
+            </w:r>
+            <w:proofErr w:type="spellEnd"/>
+            <w:r>
+              <w:rPr>
+                <w:iCs/>
+                <w:color w:val="auto"/>
+              </w:rPr>
+              <w:t xml:space="preserve"> </w:t>
+            </w:r>
+            <w:proofErr w:type="spellStart"/>
+            <w:r>
+              <w:rPr>
+                <w:iCs/>
+                <w:color w:val="auto"/>
+              </w:rPr>
+              <w:t>Runner</w:t>
+            </w:r>
+            <w:proofErr w:type="spellEnd"/>
+            <w:r>
+              <w:rPr>
+                <w:iCs/>
+                <w:color w:val="auto"/>
+              </w:rPr>
+              <w:t>»</w:t>
             </w:r>
           </w:p>
         </w:tc>
@@ -5954,7 +6212,31 @@
               <w:t xml:space="preserve"> </w:t>
             </w:r>
             <w:r>
-              <w:t>«HP Web Tours»</w:t>
+              <w:t>«</w:t>
+            </w:r>
+            <w:proofErr w:type="spellStart"/>
+            <w:r>
+              <w:t>HP</w:t>
+            </w:r>
+            <w:proofErr w:type="spellEnd"/>
+            <w:r>
+              <w:t xml:space="preserve"> </w:t>
+            </w:r>
+            <w:proofErr w:type="spellStart"/>
+            <w:r>
+              <w:t>Web</w:t>
+            </w:r>
+            <w:proofErr w:type="spellEnd"/>
+            <w:r>
+              <w:t xml:space="preserve"> </w:t>
+            </w:r>
+            <w:proofErr w:type="spellStart"/>
+            <w:r>
+              <w:t>Tours</w:t>
+            </w:r>
+            <w:proofErr w:type="spellEnd"/>
+            <w:r>
+              <w:t>»</w:t>
             </w:r>
           </w:p>
         </w:tc>
@@ -5989,9 +6271,27 @@
       <w:r>
         <w:t>«</w:t>
       </w:r>
-      <w:r>
-        <w:t>HP Web Tours</w:t>
-      </w:r>
+      <w:proofErr w:type="spellStart"/>
+      <w:r>
+        <w:t>HP</w:t>
+      </w:r>
+      <w:proofErr w:type="spellEnd"/>
+      <w:r>
+        <w:t xml:space="preserve"> </w:t>
+      </w:r>
+      <w:proofErr w:type="spellStart"/>
+      <w:r>
+        <w:t>Web</w:t>
+      </w:r>
+      <w:proofErr w:type="spellEnd"/>
+      <w:r>
+        <w:t xml:space="preserve"> </w:t>
+      </w:r>
+      <w:proofErr w:type="spellStart"/>
+      <w:r>
+        <w:t>Tours</w:t>
+      </w:r>
+      <w:proofErr w:type="spellEnd"/>
       <w:r>
         <w:t xml:space="preserve">» </w:t>
       </w:r>
@@ -6017,7 +6317,31 @@
         <w:t>Системы</w:t>
       </w:r>
       <w:r>
-        <w:t xml:space="preserve"> «HP Web Tours»;</w:t>
+        <w:t xml:space="preserve"> «</w:t>
+      </w:r>
+      <w:proofErr w:type="spellStart"/>
+      <w:r>
+        <w:t>HP</w:t>
+      </w:r>
+      <w:proofErr w:type="spellEnd"/>
+      <w:r>
+        <w:t xml:space="preserve"> </w:t>
+      </w:r>
+      <w:proofErr w:type="spellStart"/>
+      <w:r>
+        <w:t>Web</w:t>
+      </w:r>
+      <w:proofErr w:type="spellEnd"/>
+      <w:r>
+        <w:t xml:space="preserve"> </w:t>
+      </w:r>
+      <w:proofErr w:type="spellStart"/>
+      <w:r>
+        <w:t>Tours</w:t>
+      </w:r>
+      <w:proofErr w:type="spellEnd"/>
+      <w:r>
+        <w:t>»;</w:t>
       </w:r>
     </w:p>
     <w:p>
@@ -6032,7 +6356,31 @@
         <w:t>Системы</w:t>
       </w:r>
       <w:r>
-        <w:t xml:space="preserve"> «HP Web Tours»;</w:t>
+        <w:t xml:space="preserve"> «</w:t>
+      </w:r>
+      <w:proofErr w:type="spellStart"/>
+      <w:r>
+        <w:t>HP</w:t>
+      </w:r>
+      <w:proofErr w:type="spellEnd"/>
+      <w:r>
+        <w:t xml:space="preserve"> </w:t>
+      </w:r>
+      <w:proofErr w:type="spellStart"/>
+      <w:r>
+        <w:t>Web</w:t>
+      </w:r>
+      <w:proofErr w:type="spellEnd"/>
+      <w:r>
+        <w:t xml:space="preserve"> </w:t>
+      </w:r>
+      <w:proofErr w:type="spellStart"/>
+      <w:r>
+        <w:t>Tours</w:t>
+      </w:r>
+      <w:proofErr w:type="spellEnd"/>
+      <w:r>
+        <w:t>»;</w:t>
       </w:r>
     </w:p>
     <w:p>
@@ -6047,7 +6395,31 @@
         <w:t>Системы</w:t>
       </w:r>
       <w:r>
-        <w:t xml:space="preserve"> «HP Web Tours»</w:t>
+        <w:t xml:space="preserve"> «</w:t>
+      </w:r>
+      <w:proofErr w:type="spellStart"/>
+      <w:r>
+        <w:t>HP</w:t>
+      </w:r>
+      <w:proofErr w:type="spellEnd"/>
+      <w:r>
+        <w:t xml:space="preserve"> </w:t>
+      </w:r>
+      <w:proofErr w:type="spellStart"/>
+      <w:r>
+        <w:t>Web</w:t>
+      </w:r>
+      <w:proofErr w:type="spellEnd"/>
+      <w:r>
+        <w:t xml:space="preserve"> </w:t>
+      </w:r>
+      <w:proofErr w:type="spellStart"/>
+      <w:r>
+        <w:t>Tours</w:t>
+      </w:r>
+      <w:proofErr w:type="spellEnd"/>
+      <w:r>
+        <w:t>»</w:t>
       </w:r>
       <w:r>
         <w:t xml:space="preserve"> отвечающей требованию производительности</w:t>
@@ -6675,9 +7047,27 @@
       <w:r>
         <w:t>«</w:t>
       </w:r>
-      <w:r>
-        <w:t>HP Web Tours</w:t>
-      </w:r>
+      <w:proofErr w:type="spellStart"/>
+      <w:r>
+        <w:t>HP</w:t>
+      </w:r>
+      <w:proofErr w:type="spellEnd"/>
+      <w:r>
+        <w:t xml:space="preserve"> </w:t>
+      </w:r>
+      <w:proofErr w:type="spellStart"/>
+      <w:r>
+        <w:t>Web</w:t>
+      </w:r>
+      <w:proofErr w:type="spellEnd"/>
+      <w:r>
+        <w:t xml:space="preserve"> </w:t>
+      </w:r>
+      <w:proofErr w:type="spellStart"/>
+      <w:r>
+        <w:t>Tours</w:t>
+      </w:r>
+      <w:proofErr w:type="spellEnd"/>
       <w:r>
         <w:t>»</w:t>
       </w:r>
@@ -6975,9 +7365,11 @@
       <w:r>
         <w:t xml:space="preserve"> в ПО (браузер </w:t>
       </w:r>
+      <w:proofErr w:type="spellStart"/>
       <w:r>
         <w:t>Chrome</w:t>
       </w:r>
+      <w:proofErr w:type="spellEnd"/>
       <w:r>
         <w:rPr>
           <w:i/>
@@ -6985,7 +7377,15 @@
         <w:t xml:space="preserve"> </w:t>
       </w:r>
       <w:r>
-        <w:t>Версия 83.0.4103.116) и ОС (Windows 7, Максимальная SP1) на тестовом стенде</w:t>
+        <w:t>Версия 83.0.4103.116) и ОС (</w:t>
+      </w:r>
+      <w:proofErr w:type="spellStart"/>
+      <w:r>
+        <w:t>Windows</w:t>
+      </w:r>
+      <w:proofErr w:type="spellEnd"/>
+      <w:r>
+        <w:t xml:space="preserve"> 7, Максимальная SP1) на тестовом стенде</w:t>
       </w:r>
       <w:r>
         <w:t xml:space="preserve">, которые не были выявлены или сообщены Заказчиком до </w:t>
@@ -7036,7 +7436,31 @@
         <w:ind w:left="1134"/>
       </w:pPr>
       <w:r>
-        <w:t xml:space="preserve">Внесение изменений в систему «HP Wep Tours» версии «00.1» </w:t>
+        <w:t>Внесение изменений в систему «</w:t>
+      </w:r>
+      <w:proofErr w:type="spellStart"/>
+      <w:r>
+        <w:t>HP</w:t>
+      </w:r>
+      <w:proofErr w:type="spellEnd"/>
+      <w:r>
+        <w:t xml:space="preserve"> </w:t>
+      </w:r>
+      <w:proofErr w:type="spellStart"/>
+      <w:r>
+        <w:t>Wep</w:t>
+      </w:r>
+      <w:proofErr w:type="spellEnd"/>
+      <w:r>
+        <w:t xml:space="preserve"> </w:t>
+      </w:r>
+      <w:proofErr w:type="spellStart"/>
+      <w:r>
+        <w:t>Tours</w:t>
+      </w:r>
+      <w:proofErr w:type="spellEnd"/>
+      <w:r>
+        <w:t xml:space="preserve">» версии «00.1» </w:t>
       </w:r>
       <w:r>
         <w:t xml:space="preserve">установленную на тестовом стенде </w:t>
@@ -7172,8 +7596,9 @@
           <w:i w:val="0"/>
           <w:color w:val="auto"/>
         </w:rPr>
-        <w:t xml:space="preserve"> «HP Web Tour</w:t>
-      </w:r>
+        <w:t xml:space="preserve"> «</w:t>
+      </w:r>
+      <w:proofErr w:type="spellStart"/>
       <w:r>
         <w:rPr>
           <w:rStyle w:val="Info"/>
@@ -7181,6 +7606,56 @@
           <w:i w:val="0"/>
           <w:color w:val="auto"/>
         </w:rPr>
+        <w:t>HP</w:t>
+      </w:r>
+      <w:proofErr w:type="spellEnd"/>
+      <w:r>
+        <w:rPr>
+          <w:rStyle w:val="Info"/>
+          <w:b/>
+          <w:i w:val="0"/>
+          <w:color w:val="auto"/>
+        </w:rPr>
+        <w:t xml:space="preserve"> </w:t>
+      </w:r>
+      <w:proofErr w:type="spellStart"/>
+      <w:r>
+        <w:rPr>
+          <w:rStyle w:val="Info"/>
+          <w:b/>
+          <w:i w:val="0"/>
+          <w:color w:val="auto"/>
+        </w:rPr>
+        <w:t>Web</w:t>
+      </w:r>
+      <w:proofErr w:type="spellEnd"/>
+      <w:r>
+        <w:rPr>
+          <w:rStyle w:val="Info"/>
+          <w:b/>
+          <w:i w:val="0"/>
+          <w:color w:val="auto"/>
+        </w:rPr>
+        <w:t xml:space="preserve"> </w:t>
+      </w:r>
+      <w:proofErr w:type="spellStart"/>
+      <w:r>
+        <w:rPr>
+          <w:rStyle w:val="Info"/>
+          <w:b/>
+          <w:i w:val="0"/>
+          <w:color w:val="auto"/>
+        </w:rPr>
+        <w:t>Tour</w:t>
+      </w:r>
+      <w:proofErr w:type="spellEnd"/>
+      <w:r>
+        <w:rPr>
+          <w:rStyle w:val="Info"/>
+          <w:b/>
+          <w:i w:val="0"/>
+          <w:color w:val="auto"/>
+        </w:rPr>
         <w:t>»</w:t>
       </w:r>
     </w:p>
@@ -7225,38 +7700,78 @@
         </w:rPr>
         <w:t>«</w:t>
       </w:r>
+      <w:proofErr w:type="spellStart"/>
       <w:r>
         <w:rPr>
           <w:rStyle w:val="Info"/>
           <w:i w:val="0"/>
           <w:color w:val="auto"/>
         </w:rPr>
-        <w:t>Micro Focus</w:t>
-      </w:r>
+        <w:t>Micro</w:t>
+      </w:r>
+      <w:proofErr w:type="spellEnd"/>
       <w:r>
         <w:rPr>
           <w:rStyle w:val="Info"/>
           <w:i w:val="0"/>
           <w:color w:val="auto"/>
         </w:rPr>
-        <w:t>»</w:t>
-      </w:r>
+        <w:t xml:space="preserve"> </w:t>
+      </w:r>
+      <w:proofErr w:type="spellStart"/>
       <w:r>
         <w:rPr>
           <w:rStyle w:val="Info"/>
           <w:i w:val="0"/>
           <w:color w:val="auto"/>
         </w:rPr>
-        <w:t xml:space="preserve">, такие как: </w:t>
-      </w:r>
+        <w:t>Focus</w:t>
+      </w:r>
+      <w:proofErr w:type="spellEnd"/>
       <w:r>
         <w:rPr>
           <w:rStyle w:val="Info"/>
           <w:i w:val="0"/>
           <w:color w:val="auto"/>
         </w:rPr>
-        <w:t>LoadRunner Professional</w:t>
-      </w:r>
+        <w:t>»</w:t>
+      </w:r>
+      <w:r>
+        <w:rPr>
+          <w:rStyle w:val="Info"/>
+          <w:i w:val="0"/>
+          <w:color w:val="auto"/>
+        </w:rPr>
+        <w:t xml:space="preserve">, такие как: </w:t>
+      </w:r>
+      <w:proofErr w:type="spellStart"/>
+      <w:r>
+        <w:rPr>
+          <w:rStyle w:val="Info"/>
+          <w:i w:val="0"/>
+          <w:color w:val="auto"/>
+        </w:rPr>
+        <w:t>LoadRunner</w:t>
+      </w:r>
+      <w:proofErr w:type="spellEnd"/>
+      <w:r>
+        <w:rPr>
+          <w:rStyle w:val="Info"/>
+          <w:i w:val="0"/>
+          <w:color w:val="auto"/>
+        </w:rPr>
+        <w:t xml:space="preserve"> </w:t>
+      </w:r>
+      <w:proofErr w:type="spellStart"/>
+      <w:r>
+        <w:rPr>
+          <w:rStyle w:val="Info"/>
+          <w:i w:val="0"/>
+          <w:color w:val="auto"/>
+        </w:rPr>
+        <w:t>Professional</w:t>
+      </w:r>
+      <w:proofErr w:type="spellEnd"/>
       <w:r>
         <w:rPr>
           <w:rStyle w:val="Info"/>
@@ -7965,13 +8480,23 @@
                 <w:color w:val="auto"/>
               </w:rPr>
             </w:pPr>
-            <w:r>
-              <w:rPr>
-                <w:rStyle w:val="Info"/>
-                <w:i w:val="0"/>
-                <w:color w:val="auto"/>
-              </w:rPr>
-              <w:t>Windows 7 Максимальная, SP1</w:t>
+            <w:proofErr w:type="spellStart"/>
+            <w:r>
+              <w:rPr>
+                <w:rStyle w:val="Info"/>
+                <w:i w:val="0"/>
+                <w:color w:val="auto"/>
+              </w:rPr>
+              <w:t>Windows</w:t>
+            </w:r>
+            <w:proofErr w:type="spellEnd"/>
+            <w:r>
+              <w:rPr>
+                <w:rStyle w:val="Info"/>
+                <w:i w:val="0"/>
+                <w:color w:val="auto"/>
+              </w:rPr>
+              <w:t xml:space="preserve"> 7 Максимальная, SP1</w:t>
             </w:r>
           </w:p>
         </w:tc>
@@ -8340,8 +8865,18 @@
                 <w:i w:val="0"/>
                 <w:color w:val="auto"/>
               </w:rPr>
-              <w:t>3 MB</w:t>
-            </w:r>
+              <w:t xml:space="preserve">3 </w:t>
+            </w:r>
+            <w:proofErr w:type="spellStart"/>
+            <w:r>
+              <w:rPr>
+                <w:rStyle w:val="Info"/>
+                <w:i w:val="0"/>
+                <w:color w:val="auto"/>
+              </w:rPr>
+              <w:t>MB</w:t>
+            </w:r>
+            <w:proofErr w:type="spellEnd"/>
           </w:p>
         </w:tc>
       </w:tr>
@@ -8408,7 +8943,25 @@
                 <w:i w:val="0"/>
                 <w:color w:val="auto"/>
               </w:rPr>
-              <w:t>5 GT/s</w:t>
+              <w:t xml:space="preserve">5 </w:t>
+            </w:r>
+            <w:proofErr w:type="spellStart"/>
+            <w:r>
+              <w:rPr>
+                <w:rStyle w:val="Info"/>
+                <w:i w:val="0"/>
+                <w:color w:val="auto"/>
+              </w:rPr>
+              <w:t>GT</w:t>
+            </w:r>
+            <w:proofErr w:type="spellEnd"/>
+            <w:r>
+              <w:rPr>
+                <w:rStyle w:val="Info"/>
+                <w:i w:val="0"/>
+                <w:color w:val="auto"/>
+              </w:rPr>
+              <w:t>/s</w:t>
             </w:r>
           </w:p>
         </w:tc>
@@ -8500,6 +9053,7 @@
                 <w:color w:val="auto"/>
               </w:rPr>
             </w:pPr>
+            <w:proofErr w:type="spellStart"/>
             <w:r>
               <w:rPr>
                 <w:rStyle w:val="Info"/>
@@ -8508,6 +9062,7 @@
               </w:rPr>
               <w:t>HDD</w:t>
             </w:r>
+            <w:proofErr w:type="spellEnd"/>
           </w:p>
         </w:tc>
       </w:tr>
@@ -8568,13 +9123,23 @@
                 <w:color w:val="auto"/>
               </w:rPr>
             </w:pPr>
-            <w:r>
-              <w:rPr>
-                <w:rStyle w:val="Info"/>
-                <w:i w:val="0"/>
-                <w:color w:val="auto"/>
-              </w:rPr>
-              <w:t>SATA 6Gbit/s</w:t>
+            <w:proofErr w:type="spellStart"/>
+            <w:r>
+              <w:rPr>
+                <w:rStyle w:val="Info"/>
+                <w:i w:val="0"/>
+                <w:color w:val="auto"/>
+              </w:rPr>
+              <w:t>SATA</w:t>
+            </w:r>
+            <w:proofErr w:type="spellEnd"/>
+            <w:r>
+              <w:rPr>
+                <w:rStyle w:val="Info"/>
+                <w:i w:val="0"/>
+                <w:color w:val="auto"/>
+              </w:rPr>
+              <w:t xml:space="preserve"> 6Gbit/s</w:t>
             </w:r>
           </w:p>
         </w:tc>
@@ -8778,7 +9343,25 @@
                 <w:i w:val="0"/>
                 <w:color w:val="auto"/>
               </w:rPr>
-              <w:t xml:space="preserve">11 мс </w:t>
+              <w:t xml:space="preserve">11 </w:t>
+            </w:r>
+            <w:proofErr w:type="spellStart"/>
+            <w:r>
+              <w:rPr>
+                <w:rStyle w:val="Info"/>
+                <w:i w:val="0"/>
+                <w:color w:val="auto"/>
+              </w:rPr>
+              <w:t>мс</w:t>
+            </w:r>
+            <w:proofErr w:type="spellEnd"/>
+            <w:r>
+              <w:rPr>
+                <w:rStyle w:val="Info"/>
+                <w:i w:val="0"/>
+                <w:color w:val="auto"/>
+              </w:rPr>
+              <w:t xml:space="preserve"> </w:t>
             </w:r>
           </w:p>
         </w:tc>
@@ -8846,8 +9429,18 @@
                 <w:i w:val="0"/>
                 <w:color w:val="auto"/>
               </w:rPr>
-              <w:t>7200 rpm</w:t>
-            </w:r>
+              <w:t xml:space="preserve">7200 </w:t>
+            </w:r>
+            <w:proofErr w:type="spellStart"/>
+            <w:r>
+              <w:rPr>
+                <w:rStyle w:val="Info"/>
+                <w:i w:val="0"/>
+                <w:color w:val="auto"/>
+              </w:rPr>
+              <w:t>rpm</w:t>
+            </w:r>
+            <w:proofErr w:type="spellEnd"/>
           </w:p>
         </w:tc>
       </w:tr>
@@ -10046,12 +10639,14 @@
       <w:r>
         <w:t xml:space="preserve">Результатом тестирования является максимальный достигнутый уровень нагрузки (обозначается </w:t>
       </w:r>
+      <w:proofErr w:type="spellStart"/>
       <w:r>
         <w:rPr>
           <w:b/>
         </w:rPr>
         <w:t>Lmax</w:t>
       </w:r>
+      <w:proofErr w:type="spellEnd"/>
       <w:r>
         <w:t>).</w:t>
       </w:r>
@@ -10301,7 +10896,25 @@
           <w:i w:val="0"/>
           <w:color w:val="auto"/>
         </w:rPr>
-        <w:t xml:space="preserve">ание) - 100-120% от текущей пиковой производительности продуктива (основного профиля </w:t>
+        <w:t xml:space="preserve">ание) - 100-120% от текущей пиковой производительности </w:t>
+      </w:r>
+      <w:proofErr w:type="spellStart"/>
+      <w:r>
+        <w:rPr>
+          <w:rStyle w:val="Info"/>
+          <w:i w:val="0"/>
+          <w:color w:val="auto"/>
+        </w:rPr>
+        <w:t>продуктива</w:t>
+      </w:r>
+      <w:proofErr w:type="spellEnd"/>
+      <w:r>
+        <w:rPr>
+          <w:rStyle w:val="Info"/>
+          <w:i w:val="0"/>
+          <w:color w:val="auto"/>
+        </w:rPr>
+        <w:t xml:space="preserve"> (основного профиля </w:t>
       </w:r>
       <w:r>
         <w:rPr>
@@ -10580,7 +11193,23 @@
         <w:pStyle w:val="affffb"/>
       </w:pPr>
       <w:r>
-        <w:t xml:space="preserve">СНТ разрабатываются с использованием ПО НР LoadRunner </w:t>
+        <w:t xml:space="preserve">СНТ разрабатываются с использованием ПО </w:t>
+      </w:r>
+      <w:proofErr w:type="spellStart"/>
+      <w:r>
+        <w:t>НР</w:t>
+      </w:r>
+      <w:proofErr w:type="spellEnd"/>
+      <w:r>
+        <w:t xml:space="preserve"> </w:t>
+      </w:r>
+      <w:proofErr w:type="spellStart"/>
+      <w:r>
+        <w:t>LoadRunner</w:t>
+      </w:r>
+      <w:proofErr w:type="spellEnd"/>
+      <w:r>
+        <w:t xml:space="preserve"> </w:t>
       </w:r>
       <w:r>
         <w:t xml:space="preserve">версии </w:t>
@@ -10610,8 +11239,13 @@
       <w:r>
         <w:t xml:space="preserve"> использованием средств </w:t>
       </w:r>
-      <w:r>
-        <w:t xml:space="preserve">НТ, путем эмуляции, действий определенного количества пользователей. </w:t>
+      <w:proofErr w:type="spellStart"/>
+      <w:r>
+        <w:t>НТ</w:t>
+      </w:r>
+      <w:proofErr w:type="spellEnd"/>
+      <w:r>
+        <w:t xml:space="preserve">, путем эмуляции, действий определенного количества пользователей. </w:t>
       </w:r>
       <w:r>
         <w:t>В процессе тестирования к</w:t>
@@ -10631,8 +11265,13 @@
       <w:r>
         <w:t xml:space="preserve"> </w:t>
       </w:r>
-      <w:r>
-        <w:t>ИС) циклически</w:t>
+      <w:proofErr w:type="spellStart"/>
+      <w:r>
+        <w:t>ИС</w:t>
+      </w:r>
+      <w:proofErr w:type="spellEnd"/>
+      <w:r>
+        <w:t>) циклически</w:t>
       </w:r>
       <w:r>
         <w:t xml:space="preserve"> производит </w:t>
@@ -10664,8 +11303,21 @@
         <w:t>рассчитываются</w:t>
       </w:r>
       <w:r>
-        <w:t xml:space="preserve"> с использованием Excel шаблона на этапе подготовки стенда и средств НТ</w:t>
-      </w:r>
+        <w:t xml:space="preserve"> с использованием </w:t>
+      </w:r>
+      <w:proofErr w:type="spellStart"/>
+      <w:r>
+        <w:t>Excel</w:t>
+      </w:r>
+      <w:proofErr w:type="spellEnd"/>
+      <w:r>
+        <w:t xml:space="preserve"> шаблона на этапе подготовки стенда и средств </w:t>
+      </w:r>
+      <w:proofErr w:type="spellStart"/>
+      <w:r>
+        <w:t>НТ</w:t>
+      </w:r>
+      <w:proofErr w:type="spellEnd"/>
       <w:r>
         <w:t xml:space="preserve"> после написания скриптов и </w:t>
       </w:r>
@@ -10675,9 +11327,11 @@
       <w:r>
         <w:t xml:space="preserve"> их работы в </w:t>
       </w:r>
+      <w:proofErr w:type="spellStart"/>
       <w:r>
         <w:t>ИС</w:t>
       </w:r>
+      <w:proofErr w:type="spellEnd"/>
       <w:r>
         <w:t xml:space="preserve">, не </w:t>
       </w:r>
@@ -11101,39 +11755,7 @@
                 <w:i w:val="0"/>
                 <w:color w:val="auto"/>
               </w:rPr>
-              <w:t>Поиск авиабилета и п</w:t>
-            </w:r>
-            <w:r>
-              <w:rPr>
-                <w:rStyle w:val="Info"/>
-                <w:i w:val="0"/>
-                <w:color w:val="auto"/>
-              </w:rPr>
-              <w:t xml:space="preserve">росмотр </w:t>
-            </w:r>
-            <w:r>
-              <w:rPr>
-                <w:rStyle w:val="Info"/>
-                <w:i w:val="0"/>
-                <w:color w:val="auto"/>
-              </w:rPr>
-              <w:t>истории продаж</w:t>
-            </w:r>
-            <w:r>
-              <w:rPr>
-                <w:rStyle w:val="Info"/>
-                <w:i w:val="0"/>
-                <w:color w:val="auto"/>
-              </w:rPr>
-              <w:t xml:space="preserve"> </w:t>
-            </w:r>
-            <w:r>
-              <w:rPr>
-                <w:rStyle w:val="Info"/>
-                <w:i w:val="0"/>
-                <w:color w:val="auto"/>
-              </w:rPr>
-              <w:t>авиабилетов (авторизованным пользователем)</w:t>
+              <w:t>Поиск и покупка авиабилета (авторизованным пользователем)</w:t>
             </w:r>
           </w:p>
         </w:tc>
@@ -11146,9 +11768,6 @@
             <w:pPr>
               <w:pStyle w:val="120"/>
               <w:jc w:val="center"/>
-              <w:rPr>
-                <w:color w:val="auto"/>
-              </w:rPr>
             </w:pPr>
             <w:r>
               <w:t>300</w:t>
@@ -11165,9 +11784,6 @@
             <w:pPr>
               <w:pStyle w:val="120"/>
               <w:jc w:val="center"/>
-              <w:rPr>
-                <w:color w:val="auto"/>
-              </w:rPr>
             </w:pPr>
             <w:r>
               <w:t>26%</w:t>
@@ -11221,7 +11837,39 @@
                 <w:i w:val="0"/>
                 <w:color w:val="auto"/>
               </w:rPr>
-              <w:t>Поиск и покупка авиабилета (авторизованным пользователем)</w:t>
+              <w:t>Поиск авиабилета и п</w:t>
+            </w:r>
+            <w:r>
+              <w:rPr>
+                <w:rStyle w:val="Info"/>
+                <w:i w:val="0"/>
+                <w:color w:val="auto"/>
+              </w:rPr>
+              <w:t xml:space="preserve">росмотр </w:t>
+            </w:r>
+            <w:r>
+              <w:rPr>
+                <w:rStyle w:val="Info"/>
+                <w:i w:val="0"/>
+                <w:color w:val="auto"/>
+              </w:rPr>
+              <w:t>истории продаж</w:t>
+            </w:r>
+            <w:r>
+              <w:rPr>
+                <w:rStyle w:val="Info"/>
+                <w:i w:val="0"/>
+                <w:color w:val="auto"/>
+              </w:rPr>
+              <w:t xml:space="preserve"> </w:t>
+            </w:r>
+            <w:r>
+              <w:rPr>
+                <w:rStyle w:val="Info"/>
+                <w:i w:val="0"/>
+                <w:color w:val="auto"/>
+              </w:rPr>
+              <w:t>авиабилетов (авторизованным пользователем)</w:t>
             </w:r>
           </w:p>
         </w:tc>
@@ -11409,15 +12057,7 @@
                 <w:i w:val="0"/>
                 <w:color w:val="auto"/>
               </w:rPr>
-              <w:t>Авторизация пользователя,</w:t>
-            </w:r>
-            <w:r>
-              <w:rPr>
-                <w:rStyle w:val="Info"/>
-                <w:i w:val="0"/>
-                <w:color w:val="auto"/>
-              </w:rPr>
-              <w:t xml:space="preserve"> поиск авиабилета, выход</w:t>
+              <w:t>Авторизация пользователя, поиск авиабилета, выход</w:t>
             </w:r>
           </w:p>
         </w:tc>
@@ -11617,10 +12257,12 @@
       <w:r>
         <w:t xml:space="preserve">предполагаемую </w:t>
       </w:r>
+      <w:proofErr w:type="gramStart"/>
       <w:r>
         <w:lastRenderedPageBreak/>
         <w:t>информацию</w:t>
       </w:r>
+      <w:proofErr w:type="gramEnd"/>
       <w:r>
         <w:t xml:space="preserve"> по</w:t>
       </w:r>
@@ -11801,7 +12443,15 @@
         <w:t xml:space="preserve"> </w:t>
       </w:r>
       <w:r>
-        <w:t>«Flights»</w:t>
+        <w:t>«</w:t>
+      </w:r>
+      <w:proofErr w:type="spellStart"/>
+      <w:r>
+        <w:t>Flights</w:t>
+      </w:r>
+      <w:proofErr w:type="spellEnd"/>
+      <w:r>
+        <w:t>»</w:t>
       </w:r>
       <w:r>
         <w:t>);</w:t>
@@ -11906,7 +12556,15 @@
         <w:t xml:space="preserve">для перехода </w:t>
       </w:r>
       <w:r>
-        <w:t>«Continue…»</w:t>
+        <w:t>«</w:t>
+      </w:r>
+      <w:proofErr w:type="spellStart"/>
+      <w:r>
+        <w:t>Continue</w:t>
+      </w:r>
+      <w:proofErr w:type="spellEnd"/>
+      <w:r>
+        <w:t>…»</w:t>
       </w:r>
       <w:r>
         <w:t>)</w:t>
@@ -11964,48 +12622,23 @@
           <w:ilvl w:val="0"/>
           <w:numId w:val="33"/>
         </w:numPr>
+        <w:rPr>
+          <w:highlight w:val="yellow"/>
+        </w:rPr>
       </w:pPr>
       <w:r>
         <w:rPr>
           <w:rStyle w:val="Info"/>
           <w:i w:val="0"/>
           <w:color w:val="auto"/>
-        </w:rPr>
-        <w:t>Поиск авиабилета и п</w:t>
-      </w:r>
-      <w:r>
-        <w:rPr>
-          <w:rStyle w:val="Info"/>
-          <w:i w:val="0"/>
-          <w:color w:val="auto"/>
-        </w:rPr>
-        <w:t xml:space="preserve">росмотр </w:t>
-      </w:r>
-      <w:r>
-        <w:rPr>
-          <w:rStyle w:val="Info"/>
-          <w:i w:val="0"/>
-          <w:color w:val="auto"/>
-        </w:rPr>
-        <w:t>истории продаж</w:t>
-      </w:r>
-      <w:r>
-        <w:rPr>
-          <w:rStyle w:val="Info"/>
-          <w:i w:val="0"/>
-          <w:color w:val="auto"/>
-        </w:rPr>
-        <w:t xml:space="preserve"> </w:t>
-      </w:r>
-      <w:r>
-        <w:rPr>
-          <w:rStyle w:val="Info"/>
-          <w:i w:val="0"/>
-          <w:color w:val="auto"/>
-        </w:rPr>
-        <w:t>авиабилетов (авторизованным пользователем)</w:t>
-      </w:r>
-      <w:r>
+          <w:highlight w:val="yellow"/>
+        </w:rPr>
+        <w:t>Поиск авиабилета и просмотр истории продаж авиабилетов (авторизованным пользователем)</w:t>
+      </w:r>
+      <w:r>
+        <w:rPr>
+          <w:highlight w:val="yellow"/>
+        </w:rPr>
         <w:t>:</w:t>
       </w:r>
     </w:p>
@@ -12018,7 +12651,15 @@
         </w:numPr>
       </w:pPr>
       <w:r>
-        <w:t xml:space="preserve">Переход на страницу поиска авиабилета (нажатие на кнопку для перехода «Flights»); </w:t>
+        <w:t>Переход на страницу поиска авиабилета (нажатие на кнопку для перехода «</w:t>
+      </w:r>
+      <w:proofErr w:type="spellStart"/>
+      <w:r>
+        <w:t>Flights</w:t>
+      </w:r>
+      <w:proofErr w:type="spellEnd"/>
+      <w:r>
+        <w:t xml:space="preserve">»); </w:t>
       </w:r>
     </w:p>
     <w:p>
@@ -12054,7 +12695,15 @@
         </w:numPr>
       </w:pPr>
       <w:r>
-        <w:t>Переход на страницу выбора рейса и стоимости авиабилета (нажатие на кнопку для перехода «Continue…»);</w:t>
+        <w:t>Переход на страницу выбора рейса и стоимости авиабилета (нажатие на кнопку для перехода «</w:t>
+      </w:r>
+      <w:proofErr w:type="spellStart"/>
+      <w:r>
+        <w:t>Continue</w:t>
+      </w:r>
+      <w:proofErr w:type="spellEnd"/>
+      <w:r>
+        <w:t>…»);</w:t>
       </w:r>
     </w:p>
     <w:p>
@@ -12082,7 +12731,15 @@
         </w:numPr>
       </w:pPr>
       <w:r>
-        <w:t>Переход на страницу истории продаж авиабилетов (нажатие на кнопку для перехода «Itinerary»);</w:t>
+        <w:t>Переход на страницу истории продаж авиабилетов (нажатие на кнопку для перехода «</w:t>
+      </w:r>
+      <w:proofErr w:type="spellStart"/>
+      <w:r>
+        <w:t>Itinerary</w:t>
+      </w:r>
+      <w:proofErr w:type="spellEnd"/>
+      <w:r>
+        <w:t>»);</w:t>
       </w:r>
     </w:p>
     <w:p>
@@ -12131,12 +12788,16 @@
           <w:ilvl w:val="0"/>
           <w:numId w:val="33"/>
         </w:numPr>
+        <w:rPr>
+          <w:highlight w:val="yellow"/>
+        </w:rPr>
       </w:pPr>
       <w:r>
         <w:rPr>
           <w:rStyle w:val="Info"/>
           <w:i w:val="0"/>
           <w:color w:val="auto"/>
+          <w:highlight w:val="yellow"/>
         </w:rPr>
         <w:t>Поиск и покупка авиабилета (авторизованным пользователем)</w:t>
       </w:r>
@@ -12145,6 +12806,7 @@
           <w:rStyle w:val="Info"/>
           <w:i w:val="0"/>
           <w:color w:val="auto"/>
+          <w:highlight w:val="yellow"/>
         </w:rPr>
         <w:t>:</w:t>
       </w:r>
@@ -12164,7 +12826,15 @@
         <w:t>(нажатие на кнопку для перехода</w:t>
       </w:r>
       <w:r>
-        <w:t xml:space="preserve"> «Flights»</w:t>
+        <w:t xml:space="preserve"> «</w:t>
+      </w:r>
+      <w:proofErr w:type="spellStart"/>
+      <w:r>
+        <w:t>Flights</w:t>
+      </w:r>
+      <w:proofErr w:type="spellEnd"/>
+      <w:r>
+        <w:t>»</w:t>
       </w:r>
       <w:r>
         <w:t>);</w:t>
@@ -12242,7 +12912,15 @@
         <w:t xml:space="preserve">для перехода </w:t>
       </w:r>
       <w:r>
-        <w:t>«Continue…»)</w:t>
+        <w:t>«</w:t>
+      </w:r>
+      <w:proofErr w:type="spellStart"/>
+      <w:r>
+        <w:t>Continue</w:t>
+      </w:r>
+      <w:proofErr w:type="spellEnd"/>
+      <w:r>
+        <w:t>…»)</w:t>
       </w:r>
       <w:r>
         <w:t>;</w:t>
@@ -12296,7 +12974,15 @@
         <w:t xml:space="preserve">Переход на страницу с оплатой (нажатие на кнопку </w:t>
       </w:r>
       <w:r>
-        <w:t>нажатие на кнопку «Continue…»</w:t>
+        <w:t>нажатие на кнопку «</w:t>
+      </w:r>
+      <w:proofErr w:type="spellStart"/>
+      <w:r>
+        <w:t>Continue</w:t>
+      </w:r>
+      <w:proofErr w:type="spellEnd"/>
+      <w:r>
+        <w:t>…»</w:t>
       </w:r>
       <w:r>
         <w:t>)</w:t>
@@ -12362,7 +13048,15 @@
         </w:numPr>
       </w:pPr>
       <w:r>
-        <w:t>Оплата выбранных авиабилетов (нажатие на кнопку «Continue…»)</w:t>
+        <w:t>Оплата выбранных авиабилетов (нажатие на кнопку «</w:t>
+      </w:r>
+      <w:proofErr w:type="spellStart"/>
+      <w:r>
+        <w:t>Continue</w:t>
+      </w:r>
+      <w:proofErr w:type="spellEnd"/>
+      <w:r>
+        <w:t>…»)</w:t>
       </w:r>
       <w:r>
         <w:t>;</w:t>
@@ -12502,7 +13196,15 @@
         <w:t>авиабилетов (нажатие на кнопку для перехода</w:t>
       </w:r>
       <w:r>
-        <w:t xml:space="preserve"> «Itinerary»</w:t>
+        <w:t xml:space="preserve"> «</w:t>
+      </w:r>
+      <w:proofErr w:type="spellStart"/>
+      <w:r>
+        <w:t>Itinerary</w:t>
+      </w:r>
+      <w:proofErr w:type="spellEnd"/>
+      <w:r>
+        <w:t>»</w:t>
       </w:r>
       <w:r>
         <w:t>);</w:t>
@@ -12637,7 +13339,15 @@
         <w:t>(нажатие на кнопку для перехода</w:t>
       </w:r>
       <w:r>
-        <w:t xml:space="preserve"> «Flights»</w:t>
+        <w:t xml:space="preserve"> «</w:t>
+      </w:r>
+      <w:proofErr w:type="spellStart"/>
+      <w:r>
+        <w:t>Flights</w:t>
+      </w:r>
+      <w:proofErr w:type="spellEnd"/>
+      <w:r>
+        <w:t>»</w:t>
       </w:r>
       <w:r>
         <w:t>);</w:t>
@@ -12721,7 +13431,15 @@
         <w:t xml:space="preserve">для перехода </w:t>
       </w:r>
       <w:r>
-        <w:t>«Continue…»)</w:t>
+        <w:t>«</w:t>
+      </w:r>
+      <w:proofErr w:type="spellStart"/>
+      <w:r>
+        <w:t>Continue</w:t>
+      </w:r>
+      <w:proofErr w:type="spellEnd"/>
+      <w:r>
+        <w:t>…»)</w:t>
       </w:r>
       <w:r>
         <w:t>;</w:t>
@@ -12805,6 +13523,7 @@
         </w:rPr>
         <w:t xml:space="preserve">Определение </w:t>
       </w:r>
+      <w:proofErr w:type="spellStart"/>
       <w:r>
         <w:rPr>
           <w:rStyle w:val="Info"/>
@@ -12812,7 +13531,17 @@
           <w:i w:val="0"/>
           <w:color w:val="auto"/>
         </w:rPr>
-        <w:t>SLA операций профиля</w:t>
+        <w:t>SLA</w:t>
+      </w:r>
+      <w:proofErr w:type="spellEnd"/>
+      <w:r>
+        <w:rPr>
+          <w:rStyle w:val="Info"/>
+          <w:b/>
+          <w:i w:val="0"/>
+          <w:color w:val="auto"/>
+        </w:rPr>
+        <w:t xml:space="preserve"> операций профиля</w:t>
       </w:r>
     </w:p>
     <w:tbl>
@@ -12909,11 +13638,19 @@
                 <w:b/>
               </w:rPr>
             </w:pPr>
+            <w:proofErr w:type="spellStart"/>
             <w:r>
               <w:rPr>
                 <w:b/>
               </w:rPr>
-              <w:t>SLA, c</w:t>
+              <w:t>SLA</w:t>
+            </w:r>
+            <w:proofErr w:type="spellEnd"/>
+            <w:r>
+              <w:rPr>
+                <w:b/>
+              </w:rPr>
+              <w:t>, c</w:t>
             </w:r>
           </w:p>
         </w:tc>
@@ -13047,7 +13784,29 @@
                 <w:color w:val="auto"/>
                 <w:lang w:val="en-US"/>
               </w:rPr>
-              <w:t xml:space="preserve">, Duration+ThinkTime = </w:t>
+              <w:t xml:space="preserve">, </w:t>
+            </w:r>
+            <w:proofErr w:type="spellStart"/>
+            <w:r>
+              <w:rPr>
+                <w:rStyle w:val="Info"/>
+                <w:b/>
+                <w:i w:val="0"/>
+                <w:color w:val="auto"/>
+                <w:lang w:val="en-US"/>
+              </w:rPr>
+              <w:t>Duration+ThinkTime</w:t>
+            </w:r>
+            <w:proofErr w:type="spellEnd"/>
+            <w:r>
+              <w:rPr>
+                <w:rStyle w:val="Info"/>
+                <w:b/>
+                <w:i w:val="0"/>
+                <w:color w:val="auto"/>
+                <w:lang w:val="en-US"/>
+              </w:rPr>
+              <w:t xml:space="preserve"> = </w:t>
             </w:r>
             <w:r>
               <w:rPr>
@@ -13124,7 +13883,15 @@
               <w:jc w:val="both"/>
             </w:pPr>
             <w:r>
-              <w:t>Переход на страницу поиска авиабилета (нажатие на кнопку для перехода «Flights»);</w:t>
+              <w:t>Переход на страницу поиска авиабилета (нажатие на кнопку для перехода «</w:t>
+            </w:r>
+            <w:proofErr w:type="spellStart"/>
+            <w:r>
+              <w:t>Flights</w:t>
+            </w:r>
+            <w:proofErr w:type="spellEnd"/>
+            <w:r>
+              <w:t>»);</w:t>
             </w:r>
             <w:r>
               <w:rPr>
@@ -13310,7 +14077,15 @@
               <w:pStyle w:val="120"/>
             </w:pPr>
             <w:r>
-              <w:t>Переход на страницу выбора рейса и стоимости авиабилета (нажатие на кнопку для перехода «Continue…»);</w:t>
+              <w:t>Переход на страницу выбора рейса и стоимости авиабилета (нажатие на кнопку для перехода «</w:t>
+            </w:r>
+            <w:proofErr w:type="spellStart"/>
+            <w:r>
+              <w:t>Continue</w:t>
+            </w:r>
+            <w:proofErr w:type="spellEnd"/>
+            <w:r>
+              <w:t>…»);</w:t>
             </w:r>
           </w:p>
         </w:tc>
@@ -13504,6 +14279,7 @@
                 <w:b/>
                 <w:i w:val="0"/>
                 <w:color w:val="auto"/>
+                <w:highlight w:val="yellow"/>
               </w:rPr>
               <w:t>Поиск авиабилета и просмотр истории продаж авиабилетов (авторизованным пользователем)</w:t>
             </w:r>
@@ -13513,6 +14289,7 @@
                 <w:b/>
                 <w:i w:val="0"/>
                 <w:color w:val="auto"/>
+                <w:highlight w:val="yellow"/>
               </w:rPr>
               <w:t xml:space="preserve"> </w:t>
             </w:r>
@@ -13522,6 +14299,7 @@
                 <w:b/>
                 <w:i w:val="0"/>
                 <w:color w:val="auto"/>
+                <w:highlight w:val="yellow"/>
                 <w:lang w:val="en-US"/>
               </w:rPr>
               <w:t xml:space="preserve">Max duration = 7.1 </w:t>
@@ -13529,6 +14307,7 @@
             <w:r>
               <w:rPr>
                 <w:b/>
+                <w:highlight w:val="yellow"/>
                 <w:lang w:val="en-US"/>
               </w:rPr>
               <w:t>Think</w:t>
@@ -13536,12 +14315,14 @@
             <w:r>
               <w:rPr>
                 <w:b/>
+                <w:highlight w:val="yellow"/>
               </w:rPr>
               <w:t xml:space="preserve"> </w:t>
             </w:r>
             <w:r>
               <w:rPr>
                 <w:b/>
+                <w:highlight w:val="yellow"/>
                 <w:lang w:val="en-US"/>
               </w:rPr>
               <w:t>Time</w:t>
@@ -13552,9 +14333,10 @@
                 <w:b/>
                 <w:i w:val="0"/>
                 <w:color w:val="auto"/>
+                <w:highlight w:val="yellow"/>
                 <w:lang w:val="en-US"/>
               </w:rPr>
-              <w:t xml:space="preserve"> =</w:t>
+              <w:t xml:space="preserve"> = </w:t>
             </w:r>
             <w:r>
               <w:rPr>
@@ -13562,19 +14344,34 @@
                 <w:b/>
                 <w:i w:val="0"/>
                 <w:color w:val="auto"/>
+                <w:highlight w:val="yellow"/>
                 <w:lang w:val="en-US"/>
               </w:rPr>
-              <w:t xml:space="preserve"> </w:t>
-            </w:r>
+              <w:t xml:space="preserve">72,3 </w:t>
+            </w:r>
+            <w:proofErr w:type="spellStart"/>
             <w:r>
               <w:rPr>
                 <w:rStyle w:val="Info"/>
                 <w:b/>
                 <w:i w:val="0"/>
                 <w:color w:val="auto"/>
+                <w:highlight w:val="yellow"/>
                 <w:lang w:val="en-US"/>
               </w:rPr>
-              <w:t>72,3 Duration+ThinkTime = 79,4</w:t>
+              <w:t>Duration+ThinkTime</w:t>
+            </w:r>
+            <w:proofErr w:type="spellEnd"/>
+            <w:r>
+              <w:rPr>
+                <w:rStyle w:val="Info"/>
+                <w:b/>
+                <w:i w:val="0"/>
+                <w:color w:val="auto"/>
+                <w:highlight w:val="yellow"/>
+                <w:lang w:val="en-US"/>
+              </w:rPr>
+              <w:t xml:space="preserve"> = 79,4</w:t>
             </w:r>
           </w:p>
         </w:tc>
@@ -13643,7 +14440,15 @@
               <w:pStyle w:val="120"/>
             </w:pPr>
             <w:r>
-              <w:t>Переход на страницу поиска авиабилета (нажатие на кнопку для перехода «Flights»);</w:t>
+              <w:t>Переход на страницу поиска авиабилета (нажатие на кнопку для перехода «</w:t>
+            </w:r>
+            <w:proofErr w:type="spellStart"/>
+            <w:r>
+              <w:t>Flights</w:t>
+            </w:r>
+            <w:proofErr w:type="spellEnd"/>
+            <w:r>
+              <w:t>»);</w:t>
             </w:r>
             <w:r>
               <w:rPr>
@@ -13843,7 +14648,15 @@
               <w:pStyle w:val="120"/>
             </w:pPr>
             <w:r>
-              <w:t>Переход на страницу выбора рейса и стоимости авиабилета (нажатие на кнопку для перехода «Continue…»);</w:t>
+              <w:t>Переход на страницу выбора рейса и стоимости авиабилета (нажатие на кнопку для перехода «</w:t>
+            </w:r>
+            <w:proofErr w:type="spellStart"/>
+            <w:r>
+              <w:t>Continue</w:t>
+            </w:r>
+            <w:proofErr w:type="spellEnd"/>
+            <w:r>
+              <w:t>…»);</w:t>
             </w:r>
           </w:p>
         </w:tc>
@@ -13983,7 +14796,15 @@
               <w:t xml:space="preserve">продаж </w:t>
             </w:r>
             <w:r>
-              <w:t>авиабилетов (нажатие на кнопку для перехода «Itinerary»);</w:t>
+              <w:t>авиабилетов (нажатие на кнопку для перехода «</w:t>
+            </w:r>
+            <w:proofErr w:type="spellStart"/>
+            <w:r>
+              <w:t>Itinerary</w:t>
+            </w:r>
+            <w:proofErr w:type="spellEnd"/>
+            <w:r>
+              <w:t>»);</w:t>
             </w:r>
           </w:p>
         </w:tc>
@@ -14184,6 +15005,7 @@
                 <w:b/>
                 <w:i w:val="0"/>
                 <w:color w:val="auto"/>
+                <w:highlight w:val="yellow"/>
               </w:rPr>
               <w:t>Поиск и покупка авиабилета (авторизованным пользователем)</w:t>
             </w:r>
@@ -14193,6 +15015,7 @@
                 <w:b/>
                 <w:i w:val="0"/>
                 <w:color w:val="auto"/>
+                <w:highlight w:val="yellow"/>
               </w:rPr>
               <w:t xml:space="preserve"> </w:t>
             </w:r>
@@ -14202,6 +15025,7 @@
                 <w:b/>
                 <w:i w:val="0"/>
                 <w:color w:val="auto"/>
+                <w:highlight w:val="yellow"/>
                 <w:lang w:val="en-US"/>
               </w:rPr>
               <w:t xml:space="preserve">Max duration = 8.6 </w:t>
@@ -14209,6 +15033,7 @@
             <w:r>
               <w:rPr>
                 <w:b/>
+                <w:highlight w:val="yellow"/>
                 <w:lang w:val="en-US"/>
               </w:rPr>
               <w:t>Think</w:t>
@@ -14216,12 +15041,14 @@
             <w:r>
               <w:rPr>
                 <w:b/>
+                <w:highlight w:val="yellow"/>
               </w:rPr>
               <w:t xml:space="preserve"> </w:t>
             </w:r>
             <w:r>
               <w:rPr>
                 <w:b/>
+                <w:highlight w:val="yellow"/>
                 <w:lang w:val="en-US"/>
               </w:rPr>
               <w:t>Time</w:t>
@@ -14232,11 +15059,15 @@
                 <w:b/>
                 <w:i w:val="0"/>
                 <w:color w:val="auto"/>
+                <w:highlight w:val="yellow"/>
                 <w:lang w:val="en-US"/>
               </w:rPr>
               <w:t xml:space="preserve"> =</w:t>
             </w:r>
             <w:r>
+              <w:rPr>
+                <w:highlight w:val="yellow"/>
+              </w:rPr>
               <w:t xml:space="preserve"> </w:t>
             </w:r>
             <w:r>
@@ -14245,20 +15076,61 @@
                 <w:b/>
                 <w:i w:val="0"/>
                 <w:color w:val="auto"/>
+                <w:highlight w:val="yellow"/>
                 <w:lang w:val="en-US"/>
               </w:rPr>
-              <w:t>122,5</w:t>
-            </w:r>
+              <w:t>122,</w:t>
+            </w:r>
+            <w:proofErr w:type="gramStart"/>
             <w:r>
               <w:rPr>
                 <w:rStyle w:val="Info"/>
                 <w:b/>
                 <w:i w:val="0"/>
                 <w:color w:val="auto"/>
+                <w:highlight w:val="yellow"/>
                 <w:lang w:val="en-US"/>
               </w:rPr>
-              <w:t xml:space="preserve">  Duration+ThinkTime = 131.1</w:t>
-            </w:r>
+              <w:t xml:space="preserve">5  </w:t>
+            </w:r>
+            <w:proofErr w:type="spellStart"/>
+            <w:r>
+              <w:rPr>
+                <w:rStyle w:val="Info"/>
+                <w:b/>
+                <w:i w:val="0"/>
+                <w:color w:val="auto"/>
+                <w:highlight w:val="yellow"/>
+                <w:lang w:val="en-US"/>
+              </w:rPr>
+              <w:t>Duration</w:t>
+            </w:r>
+            <w:proofErr w:type="gramEnd"/>
+            <w:r>
+              <w:rPr>
+                <w:rStyle w:val="Info"/>
+                <w:b/>
+                <w:i w:val="0"/>
+                <w:color w:val="auto"/>
+                <w:highlight w:val="yellow"/>
+                <w:lang w:val="en-US"/>
+              </w:rPr>
+              <w:t>+ThinkTime</w:t>
+            </w:r>
+            <w:proofErr w:type="spellEnd"/>
+            <w:r>
+              <w:rPr>
+                <w:rStyle w:val="Info"/>
+                <w:b/>
+                <w:i w:val="0"/>
+                <w:color w:val="auto"/>
+                <w:highlight w:val="yellow"/>
+                <w:lang w:val="en-US"/>
+              </w:rPr>
+              <w:t xml:space="preserve"> = 131.1</w:t>
+            </w:r>
+            <w:bookmarkStart w:id="136" w:name="_GoBack"/>
+            <w:bookmarkEnd w:id="136"/>
           </w:p>
         </w:tc>
         <w:tc>
@@ -14328,7 +15200,15 @@
               <w:pStyle w:val="120"/>
             </w:pPr>
             <w:r>
-              <w:t>Переход на страницу поиска авиабилета (нажатие на кнопку для перехода «Flights»);</w:t>
+              <w:t>Переход на страницу поиска авиабилета (нажатие на кнопку для перехода «</w:t>
+            </w:r>
+            <w:proofErr w:type="spellStart"/>
+            <w:r>
+              <w:t>Flights</w:t>
+            </w:r>
+            <w:proofErr w:type="spellEnd"/>
+            <w:r>
+              <w:t>»);</w:t>
             </w:r>
           </w:p>
         </w:tc>
@@ -14505,7 +15385,15 @@
               <w:pStyle w:val="120"/>
             </w:pPr>
             <w:r>
-              <w:t>Переход на страницу выбора рейса и стоимости авиабилета (нажатие на кнопку для перехода «Continue…»);</w:t>
+              <w:t>Переход на страницу выбора рейса и стоимости авиабилета (нажатие на кнопку для перехода «</w:t>
+            </w:r>
+            <w:proofErr w:type="spellStart"/>
+            <w:r>
+              <w:t>Continue</w:t>
+            </w:r>
+            <w:proofErr w:type="spellEnd"/>
+            <w:r>
+              <w:t>…»);</w:t>
             </w:r>
           </w:p>
         </w:tc>
@@ -14682,7 +15570,15 @@
               <w:pStyle w:val="120"/>
             </w:pPr>
             <w:r>
-              <w:t>Переход на страницу с оплатой (нажатие на кнопку нажатие на кнопку «Continue…»)</w:t>
+              <w:t>Переход на страницу с оплатой (нажатие на кнопку нажатие на кнопку «</w:t>
+            </w:r>
+            <w:proofErr w:type="spellStart"/>
+            <w:r>
+              <w:t>Continue</w:t>
+            </w:r>
+            <w:proofErr w:type="spellEnd"/>
+            <w:r>
+              <w:t>…»)</w:t>
             </w:r>
             <w:r>
               <w:rPr>
@@ -14806,7 +15702,15 @@
               <w:pStyle w:val="120"/>
             </w:pPr>
             <w:r>
-              <w:t>Оплата выбранных авиабилетов (нажатие на кнопку «Continue…»).</w:t>
+              <w:t>Оплата выбранных авиабилетов (нажатие на кнопку «</w:t>
+            </w:r>
+            <w:proofErr w:type="spellStart"/>
+            <w:r>
+              <w:t>Continue</w:t>
+            </w:r>
+            <w:proofErr w:type="spellEnd"/>
+            <w:r>
+              <w:t>…»).</w:t>
             </w:r>
           </w:p>
         </w:tc>
@@ -15082,8 +15986,9 @@
                 <w:color w:val="auto"/>
                 <w:lang w:val="en-US"/>
               </w:rPr>
-              <w:t>,5</w:t>
-            </w:r>
+              <w:t>,</w:t>
+            </w:r>
+            <w:proofErr w:type="gramStart"/>
             <w:r>
               <w:rPr>
                 <w:rStyle w:val="Info"/>
@@ -15092,7 +15997,50 @@
                 <w:color w:val="auto"/>
                 <w:lang w:val="en-US"/>
               </w:rPr>
-              <w:t xml:space="preserve">  Duration+ThinkTime = </w:t>
+              <w:t>5</w:t>
+            </w:r>
+            <w:r>
+              <w:rPr>
+                <w:rStyle w:val="Info"/>
+                <w:b/>
+                <w:i w:val="0"/>
+                <w:color w:val="auto"/>
+                <w:lang w:val="en-US"/>
+              </w:rPr>
+              <w:t xml:space="preserve">  </w:t>
+            </w:r>
+            <w:proofErr w:type="spellStart"/>
+            <w:r>
+              <w:rPr>
+                <w:rStyle w:val="Info"/>
+                <w:b/>
+                <w:i w:val="0"/>
+                <w:color w:val="auto"/>
+                <w:lang w:val="en-US"/>
+              </w:rPr>
+              <w:t>Duration</w:t>
+            </w:r>
+            <w:proofErr w:type="gramEnd"/>
+            <w:r>
+              <w:rPr>
+                <w:rStyle w:val="Info"/>
+                <w:b/>
+                <w:i w:val="0"/>
+                <w:color w:val="auto"/>
+                <w:lang w:val="en-US"/>
+              </w:rPr>
+              <w:t>+ThinkTime</w:t>
+            </w:r>
+            <w:proofErr w:type="spellEnd"/>
+            <w:r>
+              <w:rPr>
+                <w:rStyle w:val="Info"/>
+                <w:b/>
+                <w:i w:val="0"/>
+                <w:color w:val="auto"/>
+                <w:lang w:val="en-US"/>
+              </w:rPr>
+              <w:t xml:space="preserve"> = </w:t>
             </w:r>
             <w:r>
               <w:rPr>
@@ -15370,7 +16318,15 @@
               <w:t xml:space="preserve">продаж </w:t>
             </w:r>
             <w:r>
-              <w:t>авиабилетов (нажатие на кнопку для перехода «Itinerary»);</w:t>
+              <w:t>авиабилетов (нажатие на кнопку для перехода «</w:t>
+            </w:r>
+            <w:proofErr w:type="spellStart"/>
+            <w:r>
+              <w:t>Itinerary</w:t>
+            </w:r>
+            <w:proofErr w:type="spellEnd"/>
+            <w:r>
+              <w:t>»);</w:t>
             </w:r>
           </w:p>
         </w:tc>
@@ -15635,6 +16591,7 @@
             <w:r>
               <w:t xml:space="preserve"> </w:t>
             </w:r>
+            <w:proofErr w:type="gramStart"/>
             <w:r>
               <w:rPr>
                 <w:rStyle w:val="Info"/>
@@ -15653,7 +16610,40 @@
                 <w:color w:val="auto"/>
                 <w:lang w:val="en-US"/>
               </w:rPr>
-              <w:t xml:space="preserve">  Duration+ThinkTime = </w:t>
+              <w:t xml:space="preserve">  </w:t>
+            </w:r>
+            <w:proofErr w:type="spellStart"/>
+            <w:r>
+              <w:rPr>
+                <w:rStyle w:val="Info"/>
+                <w:b/>
+                <w:i w:val="0"/>
+                <w:color w:val="auto"/>
+                <w:lang w:val="en-US"/>
+              </w:rPr>
+              <w:t>Duration</w:t>
+            </w:r>
+            <w:proofErr w:type="gramEnd"/>
+            <w:r>
+              <w:rPr>
+                <w:rStyle w:val="Info"/>
+                <w:b/>
+                <w:i w:val="0"/>
+                <w:color w:val="auto"/>
+                <w:lang w:val="en-US"/>
+              </w:rPr>
+              <w:t>+ThinkTime</w:t>
+            </w:r>
+            <w:proofErr w:type="spellEnd"/>
+            <w:r>
+              <w:rPr>
+                <w:rStyle w:val="Info"/>
+                <w:b/>
+                <w:i w:val="0"/>
+                <w:color w:val="auto"/>
+                <w:lang w:val="en-US"/>
+              </w:rPr>
+              <w:t xml:space="preserve"> = </w:t>
             </w:r>
             <w:r>
               <w:rPr>
@@ -15861,7 +16851,15 @@
               <w:pStyle w:val="120"/>
             </w:pPr>
             <w:r>
-              <w:t>Переход на страницу поиска авиабилета (нажатие на кнопку для перехода «Flights»);</w:t>
+              <w:t>Переход на страницу поиска авиабилета (нажатие на кнопку для перехода «</w:t>
+            </w:r>
+            <w:proofErr w:type="spellStart"/>
+            <w:r>
+              <w:t>Flights</w:t>
+            </w:r>
+            <w:proofErr w:type="spellEnd"/>
+            <w:r>
+              <w:t>»);</w:t>
             </w:r>
             <w:r>
               <w:rPr>
@@ -16047,7 +17045,15 @@
               <w:pStyle w:val="120"/>
             </w:pPr>
             <w:r>
-              <w:t>Переход на страницу выбора рейса и стоимости авиабилета (нажатие на кнопку для перехода «Continue…»);</w:t>
+              <w:t>Переход на страницу выбора рейса и стоимости авиабилета (нажатие на кнопку для перехода «</w:t>
+            </w:r>
+            <w:proofErr w:type="spellStart"/>
+            <w:r>
+              <w:t>Continue</w:t>
+            </w:r>
+            <w:proofErr w:type="spellEnd"/>
+            <w:r>
+              <w:t>…»);</w:t>
             </w:r>
           </w:p>
         </w:tc>
@@ -16222,30 +17228,29 @@
       <w:pPr>
         <w:pStyle w:val="11"/>
       </w:pPr>
-      <w:bookmarkStart w:id="136" w:name="_Toc286681631"/>
-      <w:bookmarkStart w:id="137" w:name="_Toc286833649"/>
-      <w:bookmarkStart w:id="138" w:name="_Toc286681633"/>
-      <w:bookmarkStart w:id="139" w:name="_Toc286833651"/>
-      <w:bookmarkStart w:id="140" w:name="_Toc286681646"/>
-      <w:bookmarkStart w:id="141" w:name="_Toc286833664"/>
-      <w:bookmarkStart w:id="142" w:name="_Toc286681650"/>
-      <w:bookmarkStart w:id="143" w:name="_Toc286833668"/>
-      <w:bookmarkStart w:id="144" w:name="_Toc286681652"/>
-      <w:bookmarkStart w:id="145" w:name="_Toc286833670"/>
-      <w:bookmarkStart w:id="146" w:name="_Toc286681657"/>
-      <w:bookmarkStart w:id="147" w:name="_Toc286681658"/>
-      <w:bookmarkStart w:id="148" w:name="_Toc286681659"/>
-      <w:bookmarkStart w:id="149" w:name="_Toc151891752"/>
-      <w:bookmarkStart w:id="150" w:name="_Toc151892001"/>
-      <w:bookmarkStart w:id="151" w:name="_Toc151899093"/>
-      <w:bookmarkStart w:id="152" w:name="_Toc151949860"/>
-      <w:bookmarkStart w:id="153" w:name="_Toc151970897"/>
-      <w:bookmarkStart w:id="154" w:name="_Описание_стратегии_тестирования"/>
-      <w:bookmarkStart w:id="155" w:name="_описание_критериев_успешности_теста"/>
-      <w:bookmarkStart w:id="156" w:name="_Toc5471277"/>
-      <w:bookmarkStart w:id="157" w:name="_Toc45182571"/>
-      <w:bookmarkStart w:id="158" w:name="_Toc45448478"/>
-      <w:bookmarkEnd w:id="136"/>
+      <w:bookmarkStart w:id="137" w:name="_Toc286681631"/>
+      <w:bookmarkStart w:id="138" w:name="_Toc286833649"/>
+      <w:bookmarkStart w:id="139" w:name="_Toc286681633"/>
+      <w:bookmarkStart w:id="140" w:name="_Toc286833651"/>
+      <w:bookmarkStart w:id="141" w:name="_Toc286681646"/>
+      <w:bookmarkStart w:id="142" w:name="_Toc286833664"/>
+      <w:bookmarkStart w:id="143" w:name="_Toc286681650"/>
+      <w:bookmarkStart w:id="144" w:name="_Toc286833668"/>
+      <w:bookmarkStart w:id="145" w:name="_Toc286681652"/>
+      <w:bookmarkStart w:id="146" w:name="_Toc286833670"/>
+      <w:bookmarkStart w:id="147" w:name="_Toc286681657"/>
+      <w:bookmarkStart w:id="148" w:name="_Toc286681658"/>
+      <w:bookmarkStart w:id="149" w:name="_Toc286681659"/>
+      <w:bookmarkStart w:id="150" w:name="_Toc151891752"/>
+      <w:bookmarkStart w:id="151" w:name="_Toc151892001"/>
+      <w:bookmarkStart w:id="152" w:name="_Toc151899093"/>
+      <w:bookmarkStart w:id="153" w:name="_Toc151949860"/>
+      <w:bookmarkStart w:id="154" w:name="_Toc151970897"/>
+      <w:bookmarkStart w:id="155" w:name="_Описание_стратегии_тестирования"/>
+      <w:bookmarkStart w:id="156" w:name="_описание_критериев_успешности_теста"/>
+      <w:bookmarkStart w:id="157" w:name="_Toc5471277"/>
+      <w:bookmarkStart w:id="158" w:name="_Toc45182571"/>
+      <w:bookmarkStart w:id="159" w:name="_Toc45448478"/>
       <w:bookmarkEnd w:id="137"/>
       <w:bookmarkEnd w:id="138"/>
       <w:bookmarkEnd w:id="139"/>
@@ -16265,6 +17270,7 @@
       <w:bookmarkEnd w:id="153"/>
       <w:bookmarkEnd w:id="154"/>
       <w:bookmarkEnd w:id="155"/>
+      <w:bookmarkEnd w:id="156"/>
       <w:r>
         <w:lastRenderedPageBreak/>
         <w:t>П</w:t>
@@ -16272,23 +17278,23 @@
       <w:r>
         <w:t>ланируемые тесты</w:t>
       </w:r>
-      <w:bookmarkEnd w:id="156"/>
       <w:bookmarkEnd w:id="157"/>
       <w:bookmarkEnd w:id="158"/>
+      <w:bookmarkEnd w:id="159"/>
     </w:p>
     <w:p>
       <w:pPr>
         <w:pStyle w:val="21"/>
       </w:pPr>
-      <w:bookmarkStart w:id="159" w:name="_Toc5471278"/>
-      <w:bookmarkStart w:id="160" w:name="_Toc45182572"/>
-      <w:bookmarkStart w:id="161" w:name="_Toc45448479"/>
+      <w:bookmarkStart w:id="160" w:name="_Toc5471278"/>
+      <w:bookmarkStart w:id="161" w:name="_Toc45182572"/>
+      <w:bookmarkStart w:id="162" w:name="_Toc45448479"/>
       <w:r>
         <w:t>Перечень типов тестов в данном тестировании</w:t>
       </w:r>
-      <w:bookmarkEnd w:id="159"/>
       <w:bookmarkEnd w:id="160"/>
       <w:bookmarkEnd w:id="161"/>
+      <w:bookmarkEnd w:id="162"/>
     </w:p>
     <w:p>
       <w:pPr>
@@ -16311,7 +17317,7 @@
       <w:pPr>
         <w:pStyle w:val="afffff5"/>
       </w:pPr>
-      <w:bookmarkStart w:id="162" w:name="_Ref45193538"/>
+      <w:bookmarkStart w:id="163" w:name="_Ref45193538"/>
       <w:r>
         <w:t xml:space="preserve">Таблица </w:t>
       </w:r>
@@ -16348,7 +17354,7 @@
       <w:r>
         <w:fldChar w:fldCharType="end"/>
       </w:r>
-      <w:bookmarkEnd w:id="162"/>
+      <w:bookmarkEnd w:id="163"/>
     </w:p>
     <w:tbl>
       <w:tblPr>
@@ -16652,13 +17658,23 @@
                 <w:color w:val="auto"/>
               </w:rPr>
             </w:pPr>
-            <w:r>
-              <w:rPr>
-                <w:rStyle w:val="Info"/>
-                <w:i w:val="0"/>
-                <w:color w:val="auto"/>
-              </w:rPr>
-              <w:t>Lmax*0.7</w:t>
+            <w:proofErr w:type="spellStart"/>
+            <w:r>
+              <w:rPr>
+                <w:rStyle w:val="Info"/>
+                <w:i w:val="0"/>
+                <w:color w:val="auto"/>
+              </w:rPr>
+              <w:t>Lmax</w:t>
+            </w:r>
+            <w:proofErr w:type="spellEnd"/>
+            <w:r>
+              <w:rPr>
+                <w:rStyle w:val="Info"/>
+                <w:i w:val="0"/>
+                <w:color w:val="auto"/>
+              </w:rPr>
+              <w:t>*0.7</w:t>
             </w:r>
           </w:p>
         </w:tc>
@@ -16749,13 +17765,23 @@
                 <w:color w:val="auto"/>
               </w:rPr>
             </w:pPr>
-            <w:r>
-              <w:rPr>
-                <w:rStyle w:val="Info"/>
-                <w:i w:val="0"/>
-                <w:color w:val="auto"/>
-              </w:rPr>
-              <w:t>Lmax*0.7</w:t>
+            <w:proofErr w:type="spellStart"/>
+            <w:r>
+              <w:rPr>
+                <w:rStyle w:val="Info"/>
+                <w:i w:val="0"/>
+                <w:color w:val="auto"/>
+              </w:rPr>
+              <w:t>Lmax</w:t>
+            </w:r>
+            <w:proofErr w:type="spellEnd"/>
+            <w:r>
+              <w:rPr>
+                <w:rStyle w:val="Info"/>
+                <w:i w:val="0"/>
+                <w:color w:val="auto"/>
+              </w:rPr>
+              <w:t>*0.7</w:t>
             </w:r>
           </w:p>
         </w:tc>
@@ -16765,18 +17791,18 @@
       <w:pPr>
         <w:pStyle w:val="21"/>
       </w:pPr>
-      <w:bookmarkStart w:id="163" w:name="_Toc5471279"/>
-      <w:bookmarkStart w:id="164" w:name="_Toc45182573"/>
-      <w:bookmarkStart w:id="165" w:name="_Toc45448480"/>
+      <w:bookmarkStart w:id="164" w:name="_Toc5471279"/>
+      <w:bookmarkStart w:id="165" w:name="_Toc45182573"/>
+      <w:bookmarkStart w:id="166" w:name="_Toc45448480"/>
       <w:r>
         <w:t>Критерии успешности</w:t>
       </w:r>
       <w:r>
         <w:t xml:space="preserve"> проведения тестов</w:t>
       </w:r>
-      <w:bookmarkEnd w:id="163"/>
       <w:bookmarkEnd w:id="164"/>
       <w:bookmarkEnd w:id="165"/>
+      <w:bookmarkEnd w:id="166"/>
     </w:p>
     <w:p>
       <w:pPr>
@@ -16877,15 +17903,14 @@
       <w:r>
         <w:t>Критерии проверяются по данным, полученным за интервал стабилизированной нагрузки длительностью не менее 60 минут.</w:t>
       </w:r>
-      <w:bookmarkStart w:id="166" w:name="_Toc286833680"/>
-      <w:bookmarkStart w:id="167" w:name="_Toc286833681"/>
-      <w:bookmarkStart w:id="168" w:name="_Toc286833685"/>
-      <w:bookmarkStart w:id="169" w:name="_Toc286833686"/>
-      <w:bookmarkStart w:id="170" w:name="_Toc286833687"/>
-      <w:bookmarkStart w:id="171" w:name="_Toc286833689"/>
-      <w:bookmarkStart w:id="172" w:name="_Toc286833697"/>
-      <w:bookmarkStart w:id="173" w:name="_Toc286833698"/>
-      <w:bookmarkEnd w:id="166"/>
+      <w:bookmarkStart w:id="167" w:name="_Toc286833680"/>
+      <w:bookmarkStart w:id="168" w:name="_Toc286833681"/>
+      <w:bookmarkStart w:id="169" w:name="_Toc286833685"/>
+      <w:bookmarkStart w:id="170" w:name="_Toc286833686"/>
+      <w:bookmarkStart w:id="171" w:name="_Toc286833687"/>
+      <w:bookmarkStart w:id="172" w:name="_Toc286833689"/>
+      <w:bookmarkStart w:id="173" w:name="_Toc286833697"/>
+      <w:bookmarkStart w:id="174" w:name="_Toc286833698"/>
       <w:bookmarkEnd w:id="167"/>
       <w:bookmarkEnd w:id="168"/>
       <w:bookmarkEnd w:id="169"/>
@@ -16893,42 +17918,43 @@
       <w:bookmarkEnd w:id="171"/>
       <w:bookmarkEnd w:id="172"/>
       <w:bookmarkEnd w:id="173"/>
+      <w:bookmarkEnd w:id="174"/>
     </w:p>
     <w:p>
       <w:pPr>
         <w:pStyle w:val="11"/>
       </w:pPr>
-      <w:bookmarkStart w:id="174" w:name="_Toc498688312"/>
+      <w:bookmarkStart w:id="175" w:name="_Toc498688312"/>
       <w:r>
         <w:lastRenderedPageBreak/>
         <w:t xml:space="preserve"> </w:t>
       </w:r>
-      <w:bookmarkStart w:id="175" w:name="_Toc5471280"/>
-      <w:bookmarkStart w:id="176" w:name="_Toc45182574"/>
-      <w:bookmarkStart w:id="177" w:name="_Toc45448481"/>
+      <w:bookmarkStart w:id="176" w:name="_Toc5471280"/>
+      <w:bookmarkStart w:id="177" w:name="_Toc45182574"/>
+      <w:bookmarkStart w:id="178" w:name="_Toc45448481"/>
       <w:r>
         <w:t>Мониторинг</w:t>
       </w:r>
-      <w:bookmarkEnd w:id="174"/>
       <w:bookmarkEnd w:id="175"/>
       <w:bookmarkEnd w:id="176"/>
       <w:bookmarkEnd w:id="177"/>
+      <w:bookmarkEnd w:id="178"/>
     </w:p>
     <w:p>
       <w:pPr>
         <w:pStyle w:val="21"/>
       </w:pPr>
-      <w:bookmarkStart w:id="178" w:name="_Toc498688313"/>
-      <w:bookmarkStart w:id="179" w:name="_Toc5471281"/>
-      <w:bookmarkStart w:id="180" w:name="_Toc45182575"/>
-      <w:bookmarkStart w:id="181" w:name="_Toc45448482"/>
+      <w:bookmarkStart w:id="179" w:name="_Toc498688313"/>
+      <w:bookmarkStart w:id="180" w:name="_Toc5471281"/>
+      <w:bookmarkStart w:id="181" w:name="_Toc45182575"/>
+      <w:bookmarkStart w:id="182" w:name="_Toc45448482"/>
       <w:r>
         <w:t>Описание средств мониторинга</w:t>
       </w:r>
-      <w:bookmarkEnd w:id="178"/>
       <w:bookmarkEnd w:id="179"/>
       <w:bookmarkEnd w:id="180"/>
       <w:bookmarkEnd w:id="181"/>
+      <w:bookmarkEnd w:id="182"/>
     </w:p>
     <w:p>
       <w:pPr>
@@ -16961,13 +17987,23 @@
           <w:color w:val="auto"/>
         </w:rPr>
       </w:pPr>
+      <w:proofErr w:type="spellStart"/>
       <w:r>
         <w:rPr>
           <w:rStyle w:val="Info"/>
           <w:i w:val="0"/>
           <w:color w:val="auto"/>
         </w:rPr>
-        <w:t>Grafana+InfluxDB;</w:t>
+        <w:t>Grafana+InfluxDB</w:t>
+      </w:r>
+      <w:proofErr w:type="spellEnd"/>
+      <w:r>
+        <w:rPr>
+          <w:rStyle w:val="Info"/>
+          <w:i w:val="0"/>
+          <w:color w:val="auto"/>
+        </w:rPr>
+        <w:t>;</w:t>
       </w:r>
     </w:p>
     <w:p>
@@ -16983,13 +18019,95 @@
           <w:color w:val="auto"/>
         </w:rPr>
       </w:pPr>
+      <w:proofErr w:type="spellStart"/>
       <w:r>
         <w:rPr>
           <w:rStyle w:val="Info"/>
           <w:i w:val="0"/>
           <w:color w:val="auto"/>
         </w:rPr>
-        <w:t>Microsoft Management Console (Performance Manager).</w:t>
+        <w:t>Microsoft</w:t>
+      </w:r>
+      <w:proofErr w:type="spellEnd"/>
+      <w:r>
+        <w:rPr>
+          <w:rStyle w:val="Info"/>
+          <w:i w:val="0"/>
+          <w:color w:val="auto"/>
+        </w:rPr>
+        <w:t xml:space="preserve"> </w:t>
+      </w:r>
+      <w:proofErr w:type="spellStart"/>
+      <w:r>
+        <w:rPr>
+          <w:rStyle w:val="Info"/>
+          <w:i w:val="0"/>
+          <w:color w:val="auto"/>
+        </w:rPr>
+        <w:t>Management</w:t>
+      </w:r>
+      <w:proofErr w:type="spellEnd"/>
+      <w:r>
+        <w:rPr>
+          <w:rStyle w:val="Info"/>
+          <w:i w:val="0"/>
+          <w:color w:val="auto"/>
+        </w:rPr>
+        <w:t xml:space="preserve"> </w:t>
+      </w:r>
+      <w:proofErr w:type="spellStart"/>
+      <w:r>
+        <w:rPr>
+          <w:rStyle w:val="Info"/>
+          <w:i w:val="0"/>
+          <w:color w:val="auto"/>
+        </w:rPr>
+        <w:t>Console</w:t>
+      </w:r>
+      <w:proofErr w:type="spellEnd"/>
+      <w:r>
+        <w:rPr>
+          <w:rStyle w:val="Info"/>
+          <w:i w:val="0"/>
+          <w:color w:val="auto"/>
+        </w:rPr>
+        <w:t xml:space="preserve"> (</w:t>
+      </w:r>
+      <w:proofErr w:type="spellStart"/>
+      <w:r>
+        <w:rPr>
+          <w:rStyle w:val="Info"/>
+          <w:i w:val="0"/>
+          <w:color w:val="auto"/>
+        </w:rPr>
+        <w:t>Performance</w:t>
+      </w:r>
+      <w:proofErr w:type="spellEnd"/>
+      <w:r>
+        <w:rPr>
+          <w:rStyle w:val="Info"/>
+          <w:i w:val="0"/>
+          <w:color w:val="auto"/>
+        </w:rPr>
+        <w:t xml:space="preserve"> </w:t>
+      </w:r>
+      <w:proofErr w:type="spellStart"/>
+      <w:r>
+        <w:rPr>
+          <w:rStyle w:val="Info"/>
+          <w:i w:val="0"/>
+          <w:color w:val="auto"/>
+        </w:rPr>
+        <w:t>Manager</w:t>
+      </w:r>
+      <w:proofErr w:type="spellEnd"/>
+      <w:r>
+        <w:rPr>
+          <w:rStyle w:val="Info"/>
+          <w:i w:val="0"/>
+          <w:color w:val="auto"/>
+        </w:rPr>
+        <w:t>).</w:t>
       </w:r>
     </w:p>
     <w:p>
@@ -17003,17 +18121,17 @@
       <w:pPr>
         <w:pStyle w:val="21"/>
       </w:pPr>
-      <w:bookmarkStart w:id="182" w:name="_Описание_мониторинга_ресурсов"/>
-      <w:bookmarkStart w:id="183" w:name="_Toc5471282"/>
-      <w:bookmarkStart w:id="184" w:name="_Toc45182576"/>
-      <w:bookmarkStart w:id="185" w:name="_Toc45448483"/>
-      <w:bookmarkEnd w:id="182"/>
+      <w:bookmarkStart w:id="183" w:name="_Описание_мониторинга_ресурсов"/>
+      <w:bookmarkStart w:id="184" w:name="_Toc5471282"/>
+      <w:bookmarkStart w:id="185" w:name="_Toc45182576"/>
+      <w:bookmarkStart w:id="186" w:name="_Toc45448483"/>
+      <w:bookmarkEnd w:id="183"/>
       <w:r>
         <w:t>Описание мониторинга ресурсов</w:t>
       </w:r>
-      <w:bookmarkEnd w:id="183"/>
       <w:bookmarkEnd w:id="184"/>
       <w:bookmarkEnd w:id="185"/>
+      <w:bookmarkEnd w:id="186"/>
     </w:p>
     <w:p>
       <w:pPr>
@@ -17322,13 +18440,23 @@
                 <w:color w:val="auto"/>
               </w:rPr>
             </w:pPr>
-            <w:r>
-              <w:rPr>
-                <w:rStyle w:val="Info"/>
-                <w:i w:val="0"/>
-                <w:color w:val="auto"/>
-              </w:rPr>
-              <w:t>Windows 7 Максимальная, SP1</w:t>
+            <w:proofErr w:type="spellStart"/>
+            <w:r>
+              <w:rPr>
+                <w:rStyle w:val="Info"/>
+                <w:i w:val="0"/>
+                <w:color w:val="auto"/>
+              </w:rPr>
+              <w:t>Windows</w:t>
+            </w:r>
+            <w:proofErr w:type="spellEnd"/>
+            <w:r>
+              <w:rPr>
+                <w:rStyle w:val="Info"/>
+                <w:i w:val="0"/>
+                <w:color w:val="auto"/>
+              </w:rPr>
+              <w:t xml:space="preserve"> 7 Максимальная, SP1</w:t>
             </w:r>
           </w:p>
         </w:tc>
@@ -17695,8 +18823,18 @@
                 <w:i w:val="0"/>
                 <w:color w:val="auto"/>
               </w:rPr>
-              <w:t>3 MB</w:t>
-            </w:r>
+              <w:t xml:space="preserve">3 </w:t>
+            </w:r>
+            <w:proofErr w:type="spellStart"/>
+            <w:r>
+              <w:rPr>
+                <w:rStyle w:val="Info"/>
+                <w:i w:val="0"/>
+                <w:color w:val="auto"/>
+              </w:rPr>
+              <w:t>MB</w:t>
+            </w:r>
+            <w:proofErr w:type="spellEnd"/>
           </w:p>
         </w:tc>
       </w:tr>
@@ -17763,7 +18901,25 @@
                 <w:i w:val="0"/>
                 <w:color w:val="auto"/>
               </w:rPr>
-              <w:t>5 GT/s</w:t>
+              <w:t xml:space="preserve">5 </w:t>
+            </w:r>
+            <w:proofErr w:type="spellStart"/>
+            <w:r>
+              <w:rPr>
+                <w:rStyle w:val="Info"/>
+                <w:i w:val="0"/>
+                <w:color w:val="auto"/>
+              </w:rPr>
+              <w:t>GT</w:t>
+            </w:r>
+            <w:proofErr w:type="spellEnd"/>
+            <w:r>
+              <w:rPr>
+                <w:rStyle w:val="Info"/>
+                <w:i w:val="0"/>
+                <w:color w:val="auto"/>
+              </w:rPr>
+              <w:t>/s</w:t>
             </w:r>
           </w:p>
         </w:tc>
@@ -17853,6 +19009,7 @@
                 <w:color w:val="auto"/>
               </w:rPr>
             </w:pPr>
+            <w:proofErr w:type="spellStart"/>
             <w:r>
               <w:rPr>
                 <w:rStyle w:val="Info"/>
@@ -17861,6 +19018,7 @@
               </w:rPr>
               <w:t>HDD</w:t>
             </w:r>
+            <w:proofErr w:type="spellEnd"/>
           </w:p>
         </w:tc>
       </w:tr>
@@ -17921,13 +19079,23 @@
                 <w:color w:val="auto"/>
               </w:rPr>
             </w:pPr>
-            <w:r>
-              <w:rPr>
-                <w:rStyle w:val="Info"/>
-                <w:i w:val="0"/>
-                <w:color w:val="auto"/>
-              </w:rPr>
-              <w:t>SATA 6Gbit/s</w:t>
+            <w:proofErr w:type="spellStart"/>
+            <w:r>
+              <w:rPr>
+                <w:rStyle w:val="Info"/>
+                <w:i w:val="0"/>
+                <w:color w:val="auto"/>
+              </w:rPr>
+              <w:t>SATA</w:t>
+            </w:r>
+            <w:proofErr w:type="spellEnd"/>
+            <w:r>
+              <w:rPr>
+                <w:rStyle w:val="Info"/>
+                <w:i w:val="0"/>
+                <w:color w:val="auto"/>
+              </w:rPr>
+              <w:t xml:space="preserve"> 6Gbit/s</w:t>
             </w:r>
           </w:p>
         </w:tc>
@@ -18131,7 +19299,25 @@
                 <w:i w:val="0"/>
                 <w:color w:val="auto"/>
               </w:rPr>
-              <w:t xml:space="preserve">11 мс </w:t>
+              <w:t xml:space="preserve">11 </w:t>
+            </w:r>
+            <w:proofErr w:type="spellStart"/>
+            <w:r>
+              <w:rPr>
+                <w:rStyle w:val="Info"/>
+                <w:i w:val="0"/>
+                <w:color w:val="auto"/>
+              </w:rPr>
+              <w:t>мс</w:t>
+            </w:r>
+            <w:proofErr w:type="spellEnd"/>
+            <w:r>
+              <w:rPr>
+                <w:rStyle w:val="Info"/>
+                <w:i w:val="0"/>
+                <w:color w:val="auto"/>
+              </w:rPr>
+              <w:t xml:space="preserve"> </w:t>
             </w:r>
           </w:p>
         </w:tc>
@@ -18199,8 +19385,18 @@
                 <w:i w:val="0"/>
                 <w:color w:val="auto"/>
               </w:rPr>
-              <w:t>7200 rpm</w:t>
-            </w:r>
+              <w:t xml:space="preserve">7200 </w:t>
+            </w:r>
+            <w:proofErr w:type="spellStart"/>
+            <w:r>
+              <w:rPr>
+                <w:rStyle w:val="Info"/>
+                <w:i w:val="0"/>
+                <w:color w:val="auto"/>
+              </w:rPr>
+              <w:t>rpm</w:t>
+            </w:r>
+            <w:proofErr w:type="spellEnd"/>
           </w:p>
         </w:tc>
       </w:tr>
@@ -18462,13 +19658,23 @@
         </w:rPr>
         <w:t xml:space="preserve"> </w:t>
       </w:r>
+      <w:proofErr w:type="spellStart"/>
       <w:r>
         <w:rPr>
           <w:rStyle w:val="Info"/>
           <w:i w:val="0"/>
           <w:color w:val="auto"/>
         </w:rPr>
-        <w:t xml:space="preserve">Grafana+InfluxDB. В процессе тестирования снимаются журналы использования аппаратных ресурсов </w:t>
+        <w:t>Grafana+InfluxDB</w:t>
+      </w:r>
+      <w:proofErr w:type="spellEnd"/>
+      <w:r>
+        <w:rPr>
+          <w:rStyle w:val="Info"/>
+          <w:i w:val="0"/>
+          <w:color w:val="auto"/>
+        </w:rPr>
+        <w:t xml:space="preserve">. В процессе тестирования снимаются журналы использования аппаратных ресурсов </w:t>
       </w:r>
       <w:r>
         <w:rPr>
@@ -18538,8 +19744,6 @@
         </w:rPr>
         <w:t xml:space="preserve"> производительности, которые должны собираться в ходе проведения тестирования:</w:t>
       </w:r>
-      <w:bookmarkStart w:id="186" w:name="_GoBack"/>
-      <w:bookmarkEnd w:id="186"/>
     </w:p>
     <w:p>
       <w:pPr>
@@ -18962,16 +20166,26 @@
           <w:i w:val="0"/>
           <w:color w:val="auto"/>
         </w:rPr>
-        <w:t>соотношение времени работы/простоя дисковой под</w:t>
-      </w:r>
+        <w:t xml:space="preserve">соотношение времени работы/простоя дисковой </w:t>
+      </w:r>
+      <w:proofErr w:type="spellStart"/>
       <w:r>
         <w:rPr>
           <w:rStyle w:val="Info"/>
           <w:i w:val="0"/>
           <w:color w:val="auto"/>
         </w:rPr>
+        <w:t>под</w:t>
+      </w:r>
+      <w:r>
+        <w:rPr>
+          <w:rStyle w:val="Info"/>
+          <w:i w:val="0"/>
+          <w:color w:val="auto"/>
+        </w:rPr>
         <w:t>Системы</w:t>
       </w:r>
+      <w:proofErr w:type="spellEnd"/>
       <w:r>
         <w:rPr>
           <w:rStyle w:val="Info"/>
@@ -19330,8 +20544,13 @@
               <w:jc w:val="center"/>
             </w:pPr>
             <w:r>
-              <w:t>№ пп</w:t>
-            </w:r>
+              <w:t xml:space="preserve">№ </w:t>
+            </w:r>
+            <w:proofErr w:type="spellStart"/>
+            <w:r>
+              <w:t>пп</w:t>
+            </w:r>
+            <w:proofErr w:type="spellEnd"/>
           </w:p>
         </w:tc>
         <w:tc>
@@ -19564,8 +20783,13 @@
               <w:jc w:val="both"/>
             </w:pPr>
             <w:r>
-              <w:t>Подготовка стенда и средств НТ</w:t>
-            </w:r>
+              <w:t xml:space="preserve">Подготовка стенда и средств </w:t>
+            </w:r>
+            <w:proofErr w:type="spellStart"/>
+            <w:r>
+              <w:t>НТ</w:t>
+            </w:r>
+            <w:proofErr w:type="spellEnd"/>
           </w:p>
         </w:tc>
       </w:tr>
@@ -19717,8 +20941,13 @@
               <w:jc w:val="both"/>
             </w:pPr>
             <w:r>
-              <w:t>Подготовка методики НТ</w:t>
-            </w:r>
+              <w:t xml:space="preserve">Подготовка методики </w:t>
+            </w:r>
+            <w:proofErr w:type="spellStart"/>
+            <w:r>
+              <w:t>НТ</w:t>
+            </w:r>
+            <w:proofErr w:type="spellEnd"/>
           </w:p>
         </w:tc>
       </w:tr>
@@ -19752,8 +20981,13 @@
               <w:jc w:val="both"/>
             </w:pPr>
             <w:r>
-              <w:t>Расчет нагрузочного сценария для инструмента НТ</w:t>
-            </w:r>
+              <w:t xml:space="preserve">Расчет нагрузочного сценария для инструмента </w:t>
+            </w:r>
+            <w:proofErr w:type="spellStart"/>
+            <w:r>
+              <w:t>НТ</w:t>
+            </w:r>
+            <w:proofErr w:type="spellEnd"/>
           </w:p>
         </w:tc>
         <w:tc>
@@ -19780,8 +21014,13 @@
               <w:jc w:val="both"/>
             </w:pPr>
             <w:r>
-              <w:t>Подготовка стенда и средств НТ</w:t>
-            </w:r>
+              <w:t xml:space="preserve">Подготовка стенда и средств </w:t>
+            </w:r>
+            <w:proofErr w:type="spellStart"/>
+            <w:r>
+              <w:t>НТ</w:t>
+            </w:r>
+            <w:proofErr w:type="spellEnd"/>
           </w:p>
         </w:tc>
       </w:tr>
@@ -19819,8 +21058,45 @@
         <w:pStyle w:val="affffb"/>
         <w:jc w:val="right"/>
       </w:pPr>
-      <w:r>
-        <w:t xml:space="preserve">к Методологии НТ «PH Web Tours» </w:t>
+      <w:proofErr w:type="gramStart"/>
+      <w:r>
+        <w:t>к</w:t>
+      </w:r>
+      <w:proofErr w:type="gramEnd"/>
+      <w:r>
+        <w:t xml:space="preserve"> Методологии </w:t>
+      </w:r>
+      <w:proofErr w:type="spellStart"/>
+      <w:r>
+        <w:t>НТ</w:t>
+      </w:r>
+      <w:proofErr w:type="spellEnd"/>
+      <w:r>
+        <w:t xml:space="preserve"> «</w:t>
+      </w:r>
+      <w:proofErr w:type="spellStart"/>
+      <w:r>
+        <w:t>PH</w:t>
+      </w:r>
+      <w:proofErr w:type="spellEnd"/>
+      <w:r>
+        <w:t xml:space="preserve"> </w:t>
+      </w:r>
+      <w:proofErr w:type="spellStart"/>
+      <w:r>
+        <w:t>Web</w:t>
+      </w:r>
+      <w:proofErr w:type="spellEnd"/>
+      <w:r>
+        <w:t xml:space="preserve"> </w:t>
+      </w:r>
+      <w:proofErr w:type="spellStart"/>
+      <w:r>
+        <w:t>Tours</w:t>
+      </w:r>
+      <w:proofErr w:type="spellEnd"/>
+      <w:r>
+        <w:t xml:space="preserve">» </w:t>
       </w:r>
     </w:p>
     <w:p>
@@ -19849,10 +21125,18 @@
         <w:rPr>
           <w:b/>
         </w:rPr>
-        <w:t>Краткое описание систем мониторинга НТ</w:t>
+        <w:t xml:space="preserve">Краткое описание систем мониторинга </w:t>
+      </w:r>
+      <w:proofErr w:type="spellStart"/>
+      <w:r>
+        <w:rPr>
+          <w:b/>
+        </w:rPr>
+        <w:t>НТ</w:t>
       </w:r>
       <w:bookmarkEnd w:id="209"/>
       <w:bookmarkEnd w:id="210"/>
+      <w:proofErr w:type="spellEnd"/>
     </w:p>
     <w:p>
       <w:pPr>
@@ -19885,7 +21169,25 @@
           <w:i w:val="0"/>
           <w:color w:val="auto"/>
         </w:rPr>
-        <w:t xml:space="preserve"> НТ используемое в проекте представлена в таблице №1</w:t>
+        <w:t xml:space="preserve"> </w:t>
+      </w:r>
+      <w:proofErr w:type="spellStart"/>
+      <w:r>
+        <w:rPr>
+          <w:rStyle w:val="Info"/>
+          <w:i w:val="0"/>
+          <w:color w:val="auto"/>
+        </w:rPr>
+        <w:t>НТ</w:t>
+      </w:r>
+      <w:proofErr w:type="spellEnd"/>
+      <w:r>
+        <w:rPr>
+          <w:rStyle w:val="Info"/>
+          <w:i w:val="0"/>
+          <w:color w:val="auto"/>
+        </w:rPr>
+        <w:t xml:space="preserve"> используемое в проекте представлена в таблице №1</w:t>
       </w:r>
     </w:p>
     <w:p>
@@ -20051,6 +21353,7 @@
                 <w:color w:val="auto"/>
               </w:rPr>
             </w:pPr>
+            <w:proofErr w:type="spellStart"/>
             <w:r>
               <w:rPr>
                 <w:rStyle w:val="Info"/>
@@ -20059,6 +21362,7 @@
               </w:rPr>
               <w:t>Grafana</w:t>
             </w:r>
+            <w:proofErr w:type="spellEnd"/>
             <w:r>
               <w:rPr>
                 <w:rStyle w:val="Info"/>
@@ -20083,6 +21387,7 @@
               </w:rPr>
               <w:t xml:space="preserve"> </w:t>
             </w:r>
+            <w:proofErr w:type="spellStart"/>
             <w:r>
               <w:rPr>
                 <w:rStyle w:val="Info"/>
@@ -20091,6 +21396,7 @@
               </w:rPr>
               <w:t>InfluxDB</w:t>
             </w:r>
+            <w:proofErr w:type="spellEnd"/>
           </w:p>
         </w:tc>
         <w:tc>
@@ -20110,6 +21416,7 @@
                 <w:lang w:val="en-US"/>
               </w:rPr>
             </w:pPr>
+            <w:proofErr w:type="spellStart"/>
             <w:r>
               <w:rPr>
                 <w:rStyle w:val="Info"/>
@@ -20118,6 +21425,7 @@
               </w:rPr>
               <w:t>Windows</w:t>
             </w:r>
+            <w:proofErr w:type="spellEnd"/>
             <w:r>
               <w:rPr>
                 <w:rStyle w:val="Info"/>
@@ -20153,13 +21461,59 @@
                 <w:color w:val="auto"/>
               </w:rPr>
             </w:pPr>
-            <w:r>
-              <w:rPr>
-                <w:rStyle w:val="Info"/>
-                <w:i w:val="0"/>
-                <w:color w:val="auto"/>
-              </w:rPr>
-              <w:t>InfluxDB - база, предназначенная для хранения временных рядов (time series)</w:t>
+            <w:proofErr w:type="spellStart"/>
+            <w:r>
+              <w:rPr>
+                <w:rStyle w:val="Info"/>
+                <w:i w:val="0"/>
+                <w:color w:val="auto"/>
+              </w:rPr>
+              <w:t>InfluxDB</w:t>
+            </w:r>
+            <w:proofErr w:type="spellEnd"/>
+            <w:r>
+              <w:rPr>
+                <w:rStyle w:val="Info"/>
+                <w:i w:val="0"/>
+                <w:color w:val="auto"/>
+              </w:rPr>
+              <w:t xml:space="preserve"> - база, предназначенная для хранения временных рядов (</w:t>
+            </w:r>
+            <w:proofErr w:type="spellStart"/>
+            <w:r>
+              <w:rPr>
+                <w:rStyle w:val="Info"/>
+                <w:i w:val="0"/>
+                <w:color w:val="auto"/>
+              </w:rPr>
+              <w:t>time</w:t>
+            </w:r>
+            <w:proofErr w:type="spellEnd"/>
+            <w:r>
+              <w:rPr>
+                <w:rStyle w:val="Info"/>
+                <w:i w:val="0"/>
+                <w:color w:val="auto"/>
+              </w:rPr>
+              <w:t xml:space="preserve"> </w:t>
+            </w:r>
+            <w:proofErr w:type="spellStart"/>
+            <w:r>
+              <w:rPr>
+                <w:rStyle w:val="Info"/>
+                <w:i w:val="0"/>
+                <w:color w:val="auto"/>
+              </w:rPr>
+              <w:t>series</w:t>
+            </w:r>
+            <w:proofErr w:type="spellEnd"/>
+            <w:r>
+              <w:rPr>
+                <w:rStyle w:val="Info"/>
+                <w:i w:val="0"/>
+                <w:color w:val="auto"/>
+              </w:rPr>
+              <w:t>)</w:t>
             </w:r>
           </w:p>
           <w:p>
@@ -20172,13 +21526,23 @@
                 <w:color w:val="auto"/>
               </w:rPr>
             </w:pPr>
-            <w:r>
-              <w:rPr>
-                <w:rStyle w:val="Info"/>
-                <w:i w:val="0"/>
-                <w:color w:val="auto"/>
-              </w:rPr>
-              <w:t>Grafana - для отображения метрик</w:t>
+            <w:proofErr w:type="spellStart"/>
+            <w:r>
+              <w:rPr>
+                <w:rStyle w:val="Info"/>
+                <w:i w:val="0"/>
+                <w:color w:val="auto"/>
+              </w:rPr>
+              <w:t>Grafana</w:t>
+            </w:r>
+            <w:proofErr w:type="spellEnd"/>
+            <w:r>
+              <w:rPr>
+                <w:rStyle w:val="Info"/>
+                <w:i w:val="0"/>
+                <w:color w:val="auto"/>
+              </w:rPr>
+              <w:t xml:space="preserve"> - для отображения метрик</w:t>
             </w:r>
             <w:r>
               <w:rPr>
@@ -20226,6 +21590,7 @@
                 <w:color w:val="auto"/>
               </w:rPr>
             </w:pPr>
+            <w:proofErr w:type="spellStart"/>
             <w:r>
               <w:rPr>
                 <w:rStyle w:val="Info"/>
@@ -20234,6 +21599,7 @@
               </w:rPr>
               <w:t>Perfmon</w:t>
             </w:r>
+            <w:proofErr w:type="spellEnd"/>
           </w:p>
         </w:tc>
         <w:tc>
@@ -20252,6 +21618,7 @@
                 <w:color w:val="auto"/>
               </w:rPr>
             </w:pPr>
+            <w:proofErr w:type="spellStart"/>
             <w:r>
               <w:rPr>
                 <w:rStyle w:val="Info"/>
@@ -20260,6 +21627,7 @@
               </w:rPr>
               <w:t>Windows</w:t>
             </w:r>
+            <w:proofErr w:type="spellEnd"/>
             <w:r>
               <w:rPr>
                 <w:rStyle w:val="Info"/>
@@ -20295,14 +21663,34 @@
                 <w:color w:val="auto"/>
               </w:rPr>
             </w:pPr>
-            <w:r>
-              <w:rPr>
-                <w:rStyle w:val="Info"/>
-                <w:i w:val="0"/>
-                <w:color w:val="auto"/>
-              </w:rPr>
-              <w:t>PerfMon дает возможность в режиме реального времени, получить графическое отображение загруженности различных процессов в различных операционных систем Windows</w:t>
-            </w:r>
+            <w:proofErr w:type="spellStart"/>
+            <w:r>
+              <w:rPr>
+                <w:rStyle w:val="Info"/>
+                <w:i w:val="0"/>
+                <w:color w:val="auto"/>
+              </w:rPr>
+              <w:t>PerfMon</w:t>
+            </w:r>
+            <w:proofErr w:type="spellEnd"/>
+            <w:r>
+              <w:rPr>
+                <w:rStyle w:val="Info"/>
+                <w:i w:val="0"/>
+                <w:color w:val="auto"/>
+              </w:rPr>
+              <w:t xml:space="preserve"> дает возможность в режиме реального времени, получить графическое отображение загруженности различных процессов в различных операционных систем </w:t>
+            </w:r>
+            <w:proofErr w:type="spellStart"/>
+            <w:r>
+              <w:rPr>
+                <w:rStyle w:val="Info"/>
+                <w:i w:val="0"/>
+                <w:color w:val="auto"/>
+              </w:rPr>
+              <w:t>Windows</w:t>
+            </w:r>
+            <w:proofErr w:type="spellEnd"/>
           </w:p>
         </w:tc>
         <w:tc>
@@ -20431,7 +21819,7 @@
         <w:rStyle w:val="afc"/>
         <w:noProof/>
       </w:rPr>
-      <w:t>22</w:t>
+      <w:t>19</w:t>
     </w:r>
     <w:r>
       <w:rPr>
@@ -28837,6 +30225,21 @@
 </file>
 
 <file path=customXml/item1.xml><?xml version="1.0" encoding="utf-8"?>
+<?mso-contentType ?>
+<FormTemplates xmlns="http://schemas.microsoft.com/sharepoint/v3/contenttype/forms">
+  <Display>DocumentLibraryForm</Display>
+  <Edit>DocumentLibraryForm</Edit>
+  <New>DocumentLibraryForm</New>
+</FormTemplates>
+</file>
+
+<file path=customXml/item2.xml><?xml version="1.0" encoding="utf-8"?>
+<p:properties xmlns:p="http://schemas.microsoft.com/office/2006/metadata/properties" xmlns:xsi="http://www.w3.org/2001/XMLSchema-instance" xmlns:pc="http://schemas.microsoft.com/office/infopath/2007/PartnerControls">
+  <documentManagement/>
+</p:properties>
+</file>
+
+<file path=customXml/item3.xml><?xml version="1.0" encoding="utf-8"?>
 <ct:contentTypeSchema xmlns:ct="http://schemas.microsoft.com/office/2006/metadata/contentType" xmlns:ma="http://schemas.microsoft.com/office/2006/metadata/properties/metaAttributes" ct:_="" ma:_="" ma:contentTypeName="Документ" ma:contentTypeID="0x010100A7DE37B8C32A64429BF74375E5768B00" ma:contentTypeVersion="0" ma:contentTypeDescription="Создание документа." ma:contentTypeScope="" ma:versionID="ebcedc4a6e39d0c87c0ffa9c1ecf74fb">
   <xsd:schema xmlns:xsd="http://www.w3.org/2001/XMLSchema" xmlns:xs="http://www.w3.org/2001/XMLSchema" xmlns:p="http://schemas.microsoft.com/office/2006/metadata/properties" targetNamespace="http://schemas.microsoft.com/office/2006/metadata/properties" ma:root="true" ma:fieldsID="02f955febea7e716b4e91cddba171100">
     <xsd:element name="properties">
@@ -28950,26 +30353,28 @@
 </ct:contentTypeSchema>
 </file>
 
-<file path=customXml/item2.xml><?xml version="1.0" encoding="utf-8"?>
-<p:properties xmlns:p="http://schemas.microsoft.com/office/2006/metadata/properties" xmlns:xsi="http://www.w3.org/2001/XMLSchema-instance" xmlns:pc="http://schemas.microsoft.com/office/infopath/2007/PartnerControls">
-  <documentManagement/>
-</p:properties>
-</file>
-
-<file path=customXml/item3.xml><?xml version="1.0" encoding="utf-8"?>
-<?mso-contentType ?>
-<FormTemplates xmlns="http://schemas.microsoft.com/sharepoint/v3/contenttype/forms">
-  <Display>DocumentLibraryForm</Display>
-  <Edit>DocumentLibraryForm</Edit>
-  <New>DocumentLibraryForm</New>
-</FormTemplates>
-</file>
-
 <file path=customXml/item4.xml><?xml version="1.0" encoding="utf-8"?>
 <b:Sources xmlns:b="http://schemas.openxmlformats.org/officeDocument/2006/bibliography" xmlns="http://schemas.openxmlformats.org/officeDocument/2006/bibliography" SelectedStyle="\APA.XSL" StyleName="APA"/>
 </file>
 
 <file path=customXml/itemProps1.xml><?xml version="1.0" encoding="utf-8"?>
+<ds:datastoreItem xmlns:ds="http://schemas.openxmlformats.org/officeDocument/2006/customXml" ds:itemID="{50BA4FA5-121F-4789-984A-F801D9B06AC6}">
+  <ds:schemaRefs>
+    <ds:schemaRef ds:uri="http://schemas.microsoft.com/sharepoint/v3/contenttype/forms"/>
+  </ds:schemaRefs>
+</ds:datastoreItem>
+</file>
+
+<file path=customXml/itemProps2.xml><?xml version="1.0" encoding="utf-8"?>
+<ds:datastoreItem xmlns:ds="http://schemas.openxmlformats.org/officeDocument/2006/customXml" ds:itemID="{FEA966A9-533B-47E9-9E49-F11E3882CAE7}">
+  <ds:schemaRefs>
+    <ds:schemaRef ds:uri="http://schemas.microsoft.com/office/2006/metadata/properties"/>
+    <ds:schemaRef ds:uri="http://schemas.microsoft.com/office/infopath/2007/PartnerControls"/>
+  </ds:schemaRefs>
+</ds:datastoreItem>
+</file>
+
+<file path=customXml/itemProps3.xml><?xml version="1.0" encoding="utf-8"?>
 <ds:datastoreItem xmlns:ds="http://schemas.openxmlformats.org/officeDocument/2006/customXml" ds:itemID="{DADD0649-19A0-41CD-826C-BDB89B4A3AB1}">
   <ds:schemaRefs>
     <ds:schemaRef ds:uri="http://schemas.microsoft.com/office/2006/metadata/contentType"/>
@@ -28985,25 +30390,8 @@
 </ds:datastoreItem>
 </file>
 
-<file path=customXml/itemProps2.xml><?xml version="1.0" encoding="utf-8"?>
-<ds:datastoreItem xmlns:ds="http://schemas.openxmlformats.org/officeDocument/2006/customXml" ds:itemID="{FEA966A9-533B-47E9-9E49-F11E3882CAE7}">
-  <ds:schemaRefs>
-    <ds:schemaRef ds:uri="http://schemas.microsoft.com/office/2006/metadata/properties"/>
-    <ds:schemaRef ds:uri="http://schemas.microsoft.com/office/infopath/2007/PartnerControls"/>
-  </ds:schemaRefs>
-</ds:datastoreItem>
-</file>
-
-<file path=customXml/itemProps3.xml><?xml version="1.0" encoding="utf-8"?>
-<ds:datastoreItem xmlns:ds="http://schemas.openxmlformats.org/officeDocument/2006/customXml" ds:itemID="{50BA4FA5-121F-4789-984A-F801D9B06AC6}">
-  <ds:schemaRefs>
-    <ds:schemaRef ds:uri="http://schemas.microsoft.com/sharepoint/v3/contenttype/forms"/>
-  </ds:schemaRefs>
-</ds:datastoreItem>
-</file>
-
 <file path=customXml/itemProps4.xml><?xml version="1.0" encoding="utf-8"?>
-<ds:datastoreItem xmlns:ds="http://schemas.openxmlformats.org/officeDocument/2006/customXml" ds:itemID="{B0304D32-5F79-4471-8DE0-6B8349A107ED}">
+<ds:datastoreItem xmlns:ds="http://schemas.openxmlformats.org/officeDocument/2006/customXml" ds:itemID="{4A76E519-F8D9-45A9-AB8D-1A62836050C2}">
   <ds:schemaRefs>
     <ds:schemaRef ds:uri="http://schemas.openxmlformats.org/officeDocument/2006/bibliography"/>
   </ds:schemaRefs>

</xml_diff>

<commit_message>
making adjustments to scripts
</commit_message>
<xml_diff>
--- a/Документация/методика НТ - Фролов С.В..docx
+++ b/Документация/методика НТ - Фролов С.В..docx
@@ -6532,6 +6532,34 @@
       </w:r>
       <w:bookmarkEnd w:id="41"/>
       <w:bookmarkEnd w:id="42"/>
+    </w:p>
+    <w:p>
+      <w:pPr>
+        <w:pStyle w:val="a5"/>
+        <w:ind w:left="1134"/>
+        <w:rPr>
+          <w:highlight w:val="yellow"/>
+        </w:rPr>
+      </w:pPr>
+      <w:r>
+        <w:rPr>
+          <w:highlight w:val="yellow"/>
+        </w:rPr>
+        <w:t xml:space="preserve">Не более 50 </w:t>
+      </w:r>
+      <w:r>
+        <w:rPr>
+          <w:highlight w:val="yellow"/>
+          <w:lang w:val="en-US"/>
+        </w:rPr>
+        <w:t xml:space="preserve">VU </w:t>
+      </w:r>
+      <w:r>
+        <w:rPr>
+          <w:highlight w:val="yellow"/>
+        </w:rPr>
+        <w:t>обусловлено</w:t>
+      </w:r>
     </w:p>
     <w:p>
       <w:pPr>
@@ -9857,13 +9885,10 @@
         <w:t xml:space="preserve"> </w:t>
       </w:r>
       <w:r>
-        <w:t xml:space="preserve">(этап стабилизации нагрузки) определяется возможностью стабилизации </w:t>
-      </w:r>
-      <w:r>
-        <w:t>Системы</w:t>
-      </w:r>
-      <w:r>
-        <w:t xml:space="preserve"> от 5 до 30 мин.</w:t>
+        <w:t xml:space="preserve">(этап стабилизации нагрузки) </w:t>
+      </w:r>
+      <w:r>
+        <w:t>20 минут.</w:t>
       </w:r>
     </w:p>
     <w:p>
@@ -9944,7 +9969,10 @@
         <w:t xml:space="preserve">Длительность стабильной нагрузки при контрольном тесте </w:t>
       </w:r>
       <w:r>
-        <w:t>проводится в течении 1,5 часов</w:t>
+        <w:t>проводится в течении 1 час</w:t>
+      </w:r>
+      <w:r>
+        <w:t>а</w:t>
       </w:r>
       <w:r>
         <w:t>. Если в процессе тестирования система оказалась недогружена или перегружена, то значение нагрузки корректируется и второй тест проводится повторно.</w:t>
@@ -10312,7 +10340,15 @@
         <w:t xml:space="preserve">Длительность тестирования </w:t>
       </w:r>
       <w:r>
-        <w:t>составляет 25 часов</w:t>
+        <w:t xml:space="preserve">составляет </w:t>
+      </w:r>
+      <w:r>
+        <w:t>2</w:t>
+      </w:r>
+      <w:bookmarkStart w:id="81" w:name="_GoBack"/>
+      <w:bookmarkEnd w:id="81"/>
+      <w:r>
+        <w:t xml:space="preserve"> часов</w:t>
       </w:r>
       <w:r>
         <w:t>.</w:t>
@@ -10327,15 +10363,15 @@
           <w:color w:val="auto"/>
         </w:rPr>
       </w:pPr>
-      <w:bookmarkStart w:id="81" w:name="_Toc5471269"/>
-      <w:bookmarkStart w:id="82" w:name="_Toc45182566"/>
-      <w:bookmarkStart w:id="83" w:name="_Toc45448473"/>
+      <w:bookmarkStart w:id="82" w:name="_Toc5471269"/>
+      <w:bookmarkStart w:id="83" w:name="_Toc45182566"/>
+      <w:bookmarkStart w:id="84" w:name="_Toc45448473"/>
       <w:r>
         <w:t>Критерии успешного завершения нагрузочного тестирования</w:t>
       </w:r>
-      <w:bookmarkEnd w:id="81"/>
       <w:bookmarkEnd w:id="82"/>
       <w:bookmarkEnd w:id="83"/>
+      <w:bookmarkEnd w:id="84"/>
     </w:p>
     <w:p>
       <w:pPr>
@@ -10379,49 +10415,48 @@
       <w:pPr>
         <w:pStyle w:val="11"/>
       </w:pPr>
-      <w:bookmarkStart w:id="84" w:name="_Toc286064830"/>
-      <w:bookmarkStart w:id="85" w:name="_Toc286065862"/>
-      <w:bookmarkStart w:id="86" w:name="_Toc286064831"/>
-      <w:bookmarkStart w:id="87" w:name="_Toc286065863"/>
-      <w:bookmarkStart w:id="88" w:name="_Toc286064832"/>
-      <w:bookmarkStart w:id="89" w:name="_Toc286065864"/>
-      <w:bookmarkStart w:id="90" w:name="_Toc286064836"/>
-      <w:bookmarkStart w:id="91" w:name="_Toc286065868"/>
-      <w:bookmarkStart w:id="92" w:name="_Toc286064837"/>
-      <w:bookmarkStart w:id="93" w:name="_Toc286065869"/>
-      <w:bookmarkStart w:id="94" w:name="_Toc286064838"/>
-      <w:bookmarkStart w:id="95" w:name="_Toc286065870"/>
-      <w:bookmarkStart w:id="96" w:name="_Toc286064840"/>
-      <w:bookmarkStart w:id="97" w:name="_Toc286065872"/>
-      <w:bookmarkStart w:id="98" w:name="_Toc286064844"/>
-      <w:bookmarkStart w:id="99" w:name="_Toc286065876"/>
-      <w:bookmarkStart w:id="100" w:name="_Toc286064847"/>
-      <w:bookmarkStart w:id="101" w:name="_Toc286065879"/>
-      <w:bookmarkStart w:id="102" w:name="_Toc286064848"/>
-      <w:bookmarkStart w:id="103" w:name="_Toc286065880"/>
-      <w:bookmarkStart w:id="104" w:name="_Toc286064849"/>
-      <w:bookmarkStart w:id="105" w:name="_Toc286065881"/>
-      <w:bookmarkStart w:id="106" w:name="_Toc286064851"/>
-      <w:bookmarkStart w:id="107" w:name="_Toc286065883"/>
-      <w:bookmarkStart w:id="108" w:name="_Toc286064852"/>
-      <w:bookmarkStart w:id="109" w:name="_Toc286065884"/>
-      <w:bookmarkStart w:id="110" w:name="_Toc286064853"/>
-      <w:bookmarkStart w:id="111" w:name="_Toc286065885"/>
-      <w:bookmarkStart w:id="112" w:name="_Toc286064854"/>
-      <w:bookmarkStart w:id="113" w:name="_Toc286065886"/>
-      <w:bookmarkStart w:id="114" w:name="_Toc286064855"/>
-      <w:bookmarkStart w:id="115" w:name="_Toc286065887"/>
-      <w:bookmarkStart w:id="116" w:name="_Toc286064856"/>
-      <w:bookmarkStart w:id="117" w:name="_Toc286065888"/>
-      <w:bookmarkStart w:id="118" w:name="_Специализируемое_программное_средст"/>
-      <w:bookmarkStart w:id="119" w:name="_модель_нагрузки"/>
-      <w:bookmarkStart w:id="120" w:name="_Toc5471270"/>
-      <w:bookmarkStart w:id="121" w:name="_Toc45182567"/>
-      <w:bookmarkStart w:id="122" w:name="_Toc45448474"/>
+      <w:bookmarkStart w:id="85" w:name="_Toc286064830"/>
+      <w:bookmarkStart w:id="86" w:name="_Toc286065862"/>
+      <w:bookmarkStart w:id="87" w:name="_Toc286064831"/>
+      <w:bookmarkStart w:id="88" w:name="_Toc286065863"/>
+      <w:bookmarkStart w:id="89" w:name="_Toc286064832"/>
+      <w:bookmarkStart w:id="90" w:name="_Toc286065864"/>
+      <w:bookmarkStart w:id="91" w:name="_Toc286064836"/>
+      <w:bookmarkStart w:id="92" w:name="_Toc286065868"/>
+      <w:bookmarkStart w:id="93" w:name="_Toc286064837"/>
+      <w:bookmarkStart w:id="94" w:name="_Toc286065869"/>
+      <w:bookmarkStart w:id="95" w:name="_Toc286064838"/>
+      <w:bookmarkStart w:id="96" w:name="_Toc286065870"/>
+      <w:bookmarkStart w:id="97" w:name="_Toc286064840"/>
+      <w:bookmarkStart w:id="98" w:name="_Toc286065872"/>
+      <w:bookmarkStart w:id="99" w:name="_Toc286064844"/>
+      <w:bookmarkStart w:id="100" w:name="_Toc286065876"/>
+      <w:bookmarkStart w:id="101" w:name="_Toc286064847"/>
+      <w:bookmarkStart w:id="102" w:name="_Toc286065879"/>
+      <w:bookmarkStart w:id="103" w:name="_Toc286064848"/>
+      <w:bookmarkStart w:id="104" w:name="_Toc286065880"/>
+      <w:bookmarkStart w:id="105" w:name="_Toc286064849"/>
+      <w:bookmarkStart w:id="106" w:name="_Toc286065881"/>
+      <w:bookmarkStart w:id="107" w:name="_Toc286064851"/>
+      <w:bookmarkStart w:id="108" w:name="_Toc286065883"/>
+      <w:bookmarkStart w:id="109" w:name="_Toc286064852"/>
+      <w:bookmarkStart w:id="110" w:name="_Toc286065884"/>
+      <w:bookmarkStart w:id="111" w:name="_Toc286064853"/>
+      <w:bookmarkStart w:id="112" w:name="_Toc286065885"/>
+      <w:bookmarkStart w:id="113" w:name="_Toc286064854"/>
+      <w:bookmarkStart w:id="114" w:name="_Toc286065886"/>
+      <w:bookmarkStart w:id="115" w:name="_Toc286064855"/>
+      <w:bookmarkStart w:id="116" w:name="_Toc286065887"/>
+      <w:bookmarkStart w:id="117" w:name="_Toc286064856"/>
+      <w:bookmarkStart w:id="118" w:name="_Toc286065888"/>
+      <w:bookmarkStart w:id="119" w:name="_Специализируемое_программное_средст"/>
+      <w:bookmarkStart w:id="120" w:name="_модель_нагрузки"/>
+      <w:bookmarkStart w:id="121" w:name="_Toc5471270"/>
+      <w:bookmarkStart w:id="122" w:name="_Toc45182567"/>
+      <w:bookmarkStart w:id="123" w:name="_Toc45448474"/>
       <w:bookmarkEnd w:id="20"/>
       <w:bookmarkEnd w:id="21"/>
       <w:bookmarkEnd w:id="22"/>
-      <w:bookmarkEnd w:id="84"/>
       <w:bookmarkEnd w:id="85"/>
       <w:bookmarkEnd w:id="86"/>
       <w:bookmarkEnd w:id="87"/>
@@ -10457,6 +10492,7 @@
       <w:bookmarkEnd w:id="117"/>
       <w:bookmarkEnd w:id="118"/>
       <w:bookmarkEnd w:id="119"/>
+      <w:bookmarkEnd w:id="120"/>
       <w:r>
         <w:lastRenderedPageBreak/>
         <w:t>М</w:t>
@@ -10470,23 +10506,23 @@
       <w:r>
         <w:t xml:space="preserve"> нагрузки</w:t>
       </w:r>
-      <w:bookmarkEnd w:id="120"/>
       <w:bookmarkEnd w:id="121"/>
       <w:bookmarkEnd w:id="122"/>
+      <w:bookmarkEnd w:id="123"/>
     </w:p>
     <w:p>
       <w:pPr>
         <w:pStyle w:val="21"/>
       </w:pPr>
-      <w:bookmarkStart w:id="123" w:name="_Toc5471271"/>
-      <w:bookmarkStart w:id="124" w:name="_Toc45182568"/>
-      <w:bookmarkStart w:id="125" w:name="_Toc45448475"/>
+      <w:bookmarkStart w:id="124" w:name="_Toc5471271"/>
+      <w:bookmarkStart w:id="125" w:name="_Toc45182568"/>
+      <w:bookmarkStart w:id="126" w:name="_Toc45448475"/>
       <w:r>
         <w:t>Обзор</w:t>
       </w:r>
-      <w:bookmarkEnd w:id="123"/>
       <w:bookmarkEnd w:id="124"/>
       <w:bookmarkEnd w:id="125"/>
+      <w:bookmarkEnd w:id="126"/>
     </w:p>
     <w:p>
       <w:pPr>
@@ -10619,21 +10655,21 @@
       <w:pPr>
         <w:pStyle w:val="21"/>
       </w:pPr>
-      <w:bookmarkStart w:id="126" w:name="_Профили_нагрузки"/>
-      <w:bookmarkStart w:id="127" w:name="_Toc5471274"/>
-      <w:bookmarkStart w:id="128" w:name="_Ref15558578"/>
-      <w:bookmarkStart w:id="129" w:name="_Ref15558585"/>
-      <w:bookmarkStart w:id="130" w:name="_Toc45182569"/>
-      <w:bookmarkStart w:id="131" w:name="_Toc45448476"/>
-      <w:bookmarkEnd w:id="126"/>
+      <w:bookmarkStart w:id="127" w:name="_Профили_нагрузки"/>
+      <w:bookmarkStart w:id="128" w:name="_Toc5471274"/>
+      <w:bookmarkStart w:id="129" w:name="_Ref15558578"/>
+      <w:bookmarkStart w:id="130" w:name="_Ref15558585"/>
+      <w:bookmarkStart w:id="131" w:name="_Toc45182569"/>
+      <w:bookmarkStart w:id="132" w:name="_Toc45448476"/>
+      <w:bookmarkEnd w:id="127"/>
       <w:r>
         <w:t>Профили нагрузки</w:t>
       </w:r>
-      <w:bookmarkEnd w:id="127"/>
       <w:bookmarkEnd w:id="128"/>
       <w:bookmarkEnd w:id="129"/>
       <w:bookmarkEnd w:id="130"/>
       <w:bookmarkEnd w:id="131"/>
+      <w:bookmarkEnd w:id="132"/>
     </w:p>
     <w:p>
       <w:pPr>
@@ -10670,7 +10706,7 @@
           <w:sz w:val="24"/>
         </w:rPr>
       </w:pPr>
-      <w:bookmarkStart w:id="132" w:name="_Toc45448477"/>
+      <w:bookmarkStart w:id="133" w:name="_Toc45448477"/>
       <w:r>
         <w:rPr>
           <w:rStyle w:val="Info"/>
@@ -10698,7 +10734,7 @@
         </w:rPr>
         <w:t>1</w:t>
       </w:r>
-      <w:bookmarkEnd w:id="132"/>
+      <w:bookmarkEnd w:id="133"/>
     </w:p>
     <w:p>
       <w:pPr>
@@ -11203,10 +11239,10 @@
                 <w:color w:val="auto"/>
               </w:rPr>
             </w:pPr>
-            <w:bookmarkStart w:id="133" w:name="_Ref45571796"/>
-          </w:p>
-        </w:tc>
-        <w:bookmarkEnd w:id="133"/>
+            <w:bookmarkStart w:id="134" w:name="_Ref45571796"/>
+          </w:p>
+        </w:tc>
+        <w:bookmarkEnd w:id="134"/>
         <w:tc>
           <w:tcPr>
             <w:tcW w:w="5528" w:type="dxa"/>
@@ -11471,8 +11507,8 @@
           <w:color w:val="auto"/>
         </w:rPr>
       </w:pPr>
-      <w:bookmarkStart w:id="134" w:name="_Toc5471276"/>
-      <w:bookmarkStart w:id="135" w:name="_Toc45182570"/>
+      <w:bookmarkStart w:id="135" w:name="_Toc5471276"/>
+      <w:bookmarkStart w:id="136" w:name="_Toc45182570"/>
       <w:r>
         <w:rPr>
           <w:rStyle w:val="Info"/>
@@ -11482,8 +11518,8 @@
         </w:rPr>
         <w:t>Сценарии использования</w:t>
       </w:r>
-      <w:bookmarkEnd w:id="134"/>
       <w:bookmarkEnd w:id="135"/>
+      <w:bookmarkEnd w:id="136"/>
     </w:p>
     <w:p>
       <w:pPr>
@@ -11804,7 +11840,7 @@
                 <w:b/>
               </w:rPr>
             </w:pPr>
-            <w:commentRangeStart w:id="136"/>
+            <w:commentRangeStart w:id="137"/>
             <w:r>
               <w:rPr>
                 <w:rStyle w:val="Info"/>
@@ -11823,7 +11859,7 @@
               </w:rPr>
               <w:t xml:space="preserve"> </w:t>
             </w:r>
-            <w:commentRangeEnd w:id="136"/>
+            <w:commentRangeEnd w:id="137"/>
             <w:r>
               <w:rPr>
                 <w:rStyle w:val="aff6"/>
@@ -11831,7 +11867,7 @@
                 <w:color w:val="auto"/>
                 <w:lang w:eastAsia="ru-RU"/>
               </w:rPr>
-              <w:commentReference w:id="136"/>
+              <w:commentReference w:id="137"/>
             </w:r>
           </w:p>
         </w:tc>
@@ -12303,12 +12339,7 @@
               <w:jc w:val="both"/>
             </w:pPr>
             <w:r>
-              <w:t>Переход на стра</w:t>
-            </w:r>
-            <w:bookmarkStart w:id="137" w:name="_GoBack"/>
-            <w:bookmarkEnd w:id="137"/>
-            <w:r>
-              <w:t>ницу с оплатой (нажатие на кнопку «Continue…»);</w:t>
+              <w:t>Переход на страницу с оплатой (нажатие на кнопку «Continue…»);</w:t>
             </w:r>
           </w:p>
         </w:tc>
@@ -19211,7 +19242,7 @@
 
 <file path=word/comments.xml><?xml version="1.0" encoding="utf-8"?>
 <w:comments xmlns:wpc="http://schemas.microsoft.com/office/word/2010/wordprocessingCanvas" xmlns:mc="http://schemas.openxmlformats.org/markup-compatibility/2006" xmlns:o="urn:schemas-microsoft-com:office:office" xmlns:r="http://schemas.openxmlformats.org/officeDocument/2006/relationships" xmlns:m="http://schemas.openxmlformats.org/officeDocument/2006/math" xmlns:v="urn:schemas-microsoft-com:vml" xmlns:wp14="http://schemas.microsoft.com/office/word/2010/wordprocessingDrawing" xmlns:wp="http://schemas.openxmlformats.org/drawingml/2006/wordprocessingDrawing" xmlns:w10="urn:schemas-microsoft-com:office:word" xmlns:w="http://schemas.openxmlformats.org/wordprocessingml/2006/main" xmlns:w14="http://schemas.microsoft.com/office/word/2010/wordml" xmlns:w15="http://schemas.microsoft.com/office/word/2012/wordml" xmlns:wpg="http://schemas.microsoft.com/office/word/2010/wordprocessingGroup" xmlns:wpi="http://schemas.microsoft.com/office/word/2010/wordprocessingInk" xmlns:wne="http://schemas.microsoft.com/office/word/2006/wordml" xmlns:wps="http://schemas.microsoft.com/office/word/2010/wordprocessingShape" mc:Ignorable="w14 w15 wp14">
-  <w:comment w:id="136" w:author="SusPecT" w:date="2020-07-24T13:02:00Z" w:initials="S">
+  <w:comment w:id="137" w:author="SusPecT" w:date="2020-07-24T13:02:00Z" w:initials="S">
     <w:p>
       <w:pPr>
         <w:pStyle w:val="aff7"/>
@@ -20883,7 +20914,7 @@
         <w:rStyle w:val="afc"/>
         <w:noProof/>
       </w:rPr>
-      <w:t>15</w:t>
+      <w:t>13</w:t>
     </w:r>
     <w:r>
       <w:rPr>
@@ -29573,7 +29604,7 @@
 </file>
 
 <file path=customXml/itemProps4.xml><?xml version="1.0" encoding="utf-8"?>
-<ds:datastoreItem xmlns:ds="http://schemas.openxmlformats.org/officeDocument/2006/customXml" ds:itemID="{C35C6866-467C-42D0-87BE-06A23D731645}">
+<ds:datastoreItem xmlns:ds="http://schemas.openxmlformats.org/officeDocument/2006/customXml" ds:itemID="{90FAC876-B12A-48AE-A091-CC91113D440D}">
   <ds:schemaRefs>
     <ds:schemaRef ds:uri="http://schemas.openxmlformats.org/officeDocument/2006/bibliography"/>
   </ds:schemaRefs>

</xml_diff>